<commit_message>
Atualização no doc de requisito diagrama de caso de uso e na especificação.
</commit_message>
<xml_diff>
--- a/APS/APS_Fitness Academia-REQ_versão 2.docx
+++ b/APS/APS_Fitness Academia-REQ_versão 2.docx
@@ -1,6 +1,6 @@
 
 <file path=word/document.xml><?xml version="1.0" encoding="utf-8"?>
-<w:document xmlns:wpc="http://schemas.microsoft.com/office/word/2010/wordprocessingCanvas" xmlns:mc="http://schemas.openxmlformats.org/markup-compatibility/2006" xmlns:o="urn:schemas-microsoft-com:office:office" xmlns:r="http://schemas.openxmlformats.org/officeDocument/2006/relationships" xmlns:m="http://schemas.openxmlformats.org/officeDocument/2006/math" xmlns:v="urn:schemas-microsoft-com:vml" xmlns:wp14="http://schemas.microsoft.com/office/word/2010/wordprocessingDrawing" xmlns:wp="http://schemas.openxmlformats.org/drawingml/2006/wordprocessingDrawing" xmlns:w10="urn:schemas-microsoft-com:office:word" xmlns:w="http://schemas.openxmlformats.org/wordprocessingml/2006/main" xmlns:w14="http://schemas.microsoft.com/office/word/2010/wordml" xmlns:wpg="http://schemas.microsoft.com/office/word/2010/wordprocessingGroup" xmlns:wpi="http://schemas.microsoft.com/office/word/2010/wordprocessingInk" xmlns:wne="http://schemas.microsoft.com/office/word/2006/wordml" xmlns:wps="http://schemas.microsoft.com/office/word/2010/wordprocessingShape" mc:Ignorable="w14 wp14">
+<w:document xmlns:wpc="http://schemas.microsoft.com/office/word/2010/wordprocessingCanvas" xmlns:mc="http://schemas.openxmlformats.org/markup-compatibility/2006" xmlns:o="urn:schemas-microsoft-com:office:office" xmlns:r="http://schemas.openxmlformats.org/officeDocument/2006/relationships" xmlns:m="http://schemas.openxmlformats.org/officeDocument/2006/math" xmlns:v="urn:schemas-microsoft-com:vml" xmlns:wp14="http://schemas.microsoft.com/office/word/2010/wordprocessingDrawing" xmlns:wp="http://schemas.openxmlformats.org/drawingml/2006/wordprocessingDrawing" xmlns:w10="urn:schemas-microsoft-com:office:word" xmlns:w="http://schemas.openxmlformats.org/wordprocessingml/2006/main" xmlns:w14="http://schemas.microsoft.com/office/word/2010/wordml" xmlns:w15="http://schemas.microsoft.com/office/word/2012/wordml" xmlns:wpg="http://schemas.microsoft.com/office/word/2010/wordprocessingGroup" xmlns:wpi="http://schemas.microsoft.com/office/word/2010/wordprocessingInk" xmlns:wne="http://schemas.microsoft.com/office/word/2006/wordml" xmlns:wps="http://schemas.microsoft.com/office/word/2010/wordprocessingShape" mc:Ignorable="w14 w15 wp14">
   <w:body>
     <w:p>
       <w:pPr>
@@ -55,7 +55,7 @@
                     </pic:cNvPicPr>
                   </pic:nvPicPr>
                   <pic:blipFill>
-                    <a:blip r:embed="rId8">
+                    <a:blip r:embed="rId7">
                       <a:extLst>
                         <a:ext uri="{28A0092B-C50C-407E-A947-70E740481C1C}">
                           <a14:useLocalDpi xmlns:a14="http://schemas.microsoft.com/office/drawing/2010/main" val="0"/>
@@ -1292,7 +1292,7 @@
         </w:rPr>
         <w:fldChar w:fldCharType="separate"/>
       </w:r>
-      <w:hyperlink w:anchor="_Toc356338606" w:history="1">
+      <w:hyperlink w:anchor="_Toc356403661" w:history="1">
         <w:r>
           <w:rPr>
             <w:rStyle w:val="Hyperlink"/>
@@ -1330,7 +1330,7 @@
           <w:rPr>
             <w:webHidden/>
           </w:rPr>
-          <w:instrText xml:space="preserve"> PAGEREF _Toc356338606 \h </w:instrText>
+          <w:instrText xml:space="preserve"> PAGEREF _Toc356403661 \h </w:instrText>
         </w:r>
         <w:r>
           <w:rPr>
@@ -1366,7 +1366,7 @@
           <w:szCs w:val="22"/>
         </w:rPr>
       </w:pPr>
-      <w:hyperlink w:anchor="_Toc356338607" w:history="1">
+      <w:hyperlink w:anchor="_Toc356403662" w:history="1">
         <w:r>
           <w:rPr>
             <w:rStyle w:val="Hyperlink"/>
@@ -1405,7 +1405,7 @@
           <w:rPr>
             <w:webHidden/>
           </w:rPr>
-          <w:instrText xml:space="preserve"> PAGEREF _Toc356338607 \h </w:instrText>
+          <w:instrText xml:space="preserve"> PAGEREF _Toc356403662 \h </w:instrText>
         </w:r>
         <w:r>
           <w:rPr>
@@ -1441,7 +1441,7 @@
           <w:szCs w:val="22"/>
         </w:rPr>
       </w:pPr>
-      <w:hyperlink w:anchor="_Toc356338608" w:history="1">
+      <w:hyperlink w:anchor="_Toc356403663" w:history="1">
         <w:r>
           <w:rPr>
             <w:rStyle w:val="Hyperlink"/>
@@ -1480,7 +1480,7 @@
           <w:rPr>
             <w:webHidden/>
           </w:rPr>
-          <w:instrText xml:space="preserve"> PAGEREF _Toc356338608 \h </w:instrText>
+          <w:instrText xml:space="preserve"> PAGEREF _Toc356403663 \h </w:instrText>
         </w:r>
         <w:r>
           <w:rPr>
@@ -1516,7 +1516,7 @@
           <w:szCs w:val="22"/>
         </w:rPr>
       </w:pPr>
-      <w:hyperlink w:anchor="_Toc356338609" w:history="1">
+      <w:hyperlink w:anchor="_Toc356403664" w:history="1">
         <w:r>
           <w:rPr>
             <w:rStyle w:val="Hyperlink"/>
@@ -1555,7 +1555,7 @@
           <w:rPr>
             <w:webHidden/>
           </w:rPr>
-          <w:instrText xml:space="preserve"> PAGEREF _Toc356338609 \h </w:instrText>
+          <w:instrText xml:space="preserve"> PAGEREF _Toc356403664 \h </w:instrText>
         </w:r>
         <w:r>
           <w:rPr>
@@ -1591,7 +1591,7 @@
           <w:szCs w:val="22"/>
         </w:rPr>
       </w:pPr>
-      <w:hyperlink w:anchor="_Toc356338610" w:history="1">
+      <w:hyperlink w:anchor="_Toc356403665" w:history="1">
         <w:r>
           <w:rPr>
             <w:rStyle w:val="Hyperlink"/>
@@ -1630,7 +1630,7 @@
           <w:rPr>
             <w:webHidden/>
           </w:rPr>
-          <w:instrText xml:space="preserve"> PAGEREF _Toc356338610 \h </w:instrText>
+          <w:instrText xml:space="preserve"> PAGEREF _Toc356403665 \h </w:instrText>
         </w:r>
         <w:r>
           <w:rPr>
@@ -1667,7 +1667,7 @@
           <w:iCs w:val="0"/>
         </w:rPr>
       </w:pPr>
-      <w:hyperlink w:anchor="_Toc356338611" w:history="1">
+      <w:hyperlink w:anchor="_Toc356403666" w:history="1">
         <w:r>
           <w:rPr>
             <w:rStyle w:val="Hyperlink"/>
@@ -1705,7 +1705,7 @@
           <w:rPr>
             <w:webHidden/>
           </w:rPr>
-          <w:instrText xml:space="preserve"> PAGEREF _Toc356338611 \h </w:instrText>
+          <w:instrText xml:space="preserve"> PAGEREF _Toc356403666 \h </w:instrText>
         </w:r>
         <w:r>
           <w:rPr>
@@ -1742,7 +1742,7 @@
           <w:iCs w:val="0"/>
         </w:rPr>
       </w:pPr>
-      <w:hyperlink w:anchor="_Toc356338612" w:history="1">
+      <w:hyperlink w:anchor="_Toc356403667" w:history="1">
         <w:r>
           <w:rPr>
             <w:rStyle w:val="Hyperlink"/>
@@ -1780,7 +1780,7 @@
           <w:rPr>
             <w:webHidden/>
           </w:rPr>
-          <w:instrText xml:space="preserve"> PAGEREF _Toc356338612 \h </w:instrText>
+          <w:instrText xml:space="preserve"> PAGEREF _Toc356403667 \h </w:instrText>
         </w:r>
         <w:r>
           <w:rPr>
@@ -1817,7 +1817,7 @@
           <w:iCs w:val="0"/>
         </w:rPr>
       </w:pPr>
-      <w:hyperlink w:anchor="_Toc356338613" w:history="1">
+      <w:hyperlink w:anchor="_Toc356403668" w:history="1">
         <w:r>
           <w:rPr>
             <w:rStyle w:val="Hyperlink"/>
@@ -1855,7 +1855,7 @@
           <w:rPr>
             <w:webHidden/>
           </w:rPr>
-          <w:instrText xml:space="preserve"> PAGEREF _Toc356338613 \h </w:instrText>
+          <w:instrText xml:space="preserve"> PAGEREF _Toc356403668 \h </w:instrText>
         </w:r>
         <w:r>
           <w:rPr>
@@ -1891,7 +1891,7 @@
           <w:szCs w:val="22"/>
         </w:rPr>
       </w:pPr>
-      <w:hyperlink w:anchor="_Toc356338614" w:history="1">
+      <w:hyperlink w:anchor="_Toc356403669" w:history="1">
         <w:r>
           <w:rPr>
             <w:rStyle w:val="Hyperlink"/>
@@ -1930,7 +1930,7 @@
           <w:rPr>
             <w:webHidden/>
           </w:rPr>
-          <w:instrText xml:space="preserve"> PAGEREF _Toc356338614 \h </w:instrText>
+          <w:instrText xml:space="preserve"> PAGEREF _Toc356403669 \h </w:instrText>
         </w:r>
         <w:r>
           <w:rPr>
@@ -1966,7 +1966,7 @@
           <w:szCs w:val="22"/>
         </w:rPr>
       </w:pPr>
-      <w:hyperlink w:anchor="_Toc356338615" w:history="1">
+      <w:hyperlink w:anchor="_Toc356403670" w:history="1">
         <w:r>
           <w:rPr>
             <w:rStyle w:val="Hyperlink"/>
@@ -2010,7 +2010,7 @@
             <w:noProof/>
             <w:webHidden/>
           </w:rPr>
-          <w:instrText xml:space="preserve"> PAGEREF _Toc356338615 \h </w:instrText>
+          <w:instrText xml:space="preserve"> PAGEREF _Toc356403670 \h </w:instrText>
         </w:r>
         <w:r>
           <w:rPr>
@@ -2051,7 +2051,7 @@
           <w:lang w:eastAsia="pt-BR"/>
         </w:rPr>
       </w:pPr>
-      <w:hyperlink w:anchor="_Toc356338616" w:history="1">
+      <w:hyperlink w:anchor="_Toc356403671" w:history="1">
         <w:r>
           <w:rPr>
             <w:rStyle w:val="Hyperlink"/>
@@ -2076,7 +2076,7 @@
           <w:rPr>
             <w:webHidden/>
           </w:rPr>
-          <w:instrText xml:space="preserve"> PAGEREF _Toc356338616 \h </w:instrText>
+          <w:instrText xml:space="preserve"> PAGEREF _Toc356403671 \h </w:instrText>
         </w:r>
         <w:r>
           <w:rPr>
@@ -2112,7 +2112,7 @@
           <w:szCs w:val="22"/>
         </w:rPr>
       </w:pPr>
-      <w:hyperlink w:anchor="_Toc356338617" w:history="1">
+      <w:hyperlink w:anchor="_Toc356403672" w:history="1">
         <w:r>
           <w:rPr>
             <w:rStyle w:val="Hyperlink"/>
@@ -2158,7 +2158,7 @@
             <w:noProof/>
             <w:webHidden/>
           </w:rPr>
-          <w:instrText xml:space="preserve"> PAGEREF _Toc356338617 \h </w:instrText>
+          <w:instrText xml:space="preserve"> PAGEREF _Toc356403672 \h </w:instrText>
         </w:r>
         <w:r>
           <w:rPr>
@@ -2199,7 +2199,7 @@
           <w:lang w:eastAsia="pt-BR"/>
         </w:rPr>
       </w:pPr>
-      <w:hyperlink w:anchor="_Toc356338618" w:history="1">
+      <w:hyperlink w:anchor="_Toc356403673" w:history="1">
         <w:r>
           <w:rPr>
             <w:rStyle w:val="Hyperlink"/>
@@ -2224,7 +2224,7 @@
           <w:rPr>
             <w:webHidden/>
           </w:rPr>
-          <w:instrText xml:space="preserve"> PAGEREF _Toc356338618 \h </w:instrText>
+          <w:instrText xml:space="preserve"> PAGEREF _Toc356403673 \h </w:instrText>
         </w:r>
         <w:r>
           <w:rPr>
@@ -2261,7 +2261,7 @@
           <w:lang w:eastAsia="pt-BR"/>
         </w:rPr>
       </w:pPr>
-      <w:hyperlink w:anchor="_Toc356338619" w:history="1">
+      <w:hyperlink w:anchor="_Toc356403674" w:history="1">
         <w:r>
           <w:rPr>
             <w:rStyle w:val="Hyperlink"/>
@@ -2286,7 +2286,7 @@
           <w:rPr>
             <w:webHidden/>
           </w:rPr>
-          <w:instrText xml:space="preserve"> PAGEREF _Toc356338619 \h </w:instrText>
+          <w:instrText xml:space="preserve"> PAGEREF _Toc356403674 \h </w:instrText>
         </w:r>
         <w:r>
           <w:rPr>
@@ -2322,7 +2322,7 @@
           <w:szCs w:val="22"/>
         </w:rPr>
       </w:pPr>
-      <w:hyperlink w:anchor="_Toc356338620" w:history="1">
+      <w:hyperlink w:anchor="_Toc356403675" w:history="1">
         <w:r>
           <w:rPr>
             <w:rStyle w:val="Hyperlink"/>
@@ -2368,7 +2368,7 @@
             <w:noProof/>
             <w:webHidden/>
           </w:rPr>
-          <w:instrText xml:space="preserve"> PAGEREF _Toc356338620 \h </w:instrText>
+          <w:instrText xml:space="preserve"> PAGEREF _Toc356403675 \h </w:instrText>
         </w:r>
         <w:r>
           <w:rPr>
@@ -2409,7 +2409,7 @@
           <w:lang w:eastAsia="pt-BR"/>
         </w:rPr>
       </w:pPr>
-      <w:hyperlink w:anchor="_Toc356338621" w:history="1">
+      <w:hyperlink w:anchor="_Toc356403676" w:history="1">
         <w:r>
           <w:rPr>
             <w:rStyle w:val="Hyperlink"/>
@@ -2434,7 +2434,7 @@
           <w:rPr>
             <w:webHidden/>
           </w:rPr>
-          <w:instrText xml:space="preserve"> PAGEREF _Toc356338621 \h </w:instrText>
+          <w:instrText xml:space="preserve"> PAGEREF _Toc356403676 \h </w:instrText>
         </w:r>
         <w:r>
           <w:rPr>
@@ -2470,7 +2470,7 @@
           <w:szCs w:val="22"/>
         </w:rPr>
       </w:pPr>
-      <w:hyperlink w:anchor="_Toc356338622" w:history="1">
+      <w:hyperlink w:anchor="_Toc356403677" w:history="1">
         <w:r>
           <w:rPr>
             <w:rStyle w:val="Hyperlink"/>
@@ -2516,7 +2516,7 @@
             <w:noProof/>
             <w:webHidden/>
           </w:rPr>
-          <w:instrText xml:space="preserve"> PAGEREF _Toc356338622 \h </w:instrText>
+          <w:instrText xml:space="preserve"> PAGEREF _Toc356403677 \h </w:instrText>
         </w:r>
         <w:r>
           <w:rPr>
@@ -2557,7 +2557,7 @@
           <w:lang w:eastAsia="pt-BR"/>
         </w:rPr>
       </w:pPr>
-      <w:hyperlink w:anchor="_Toc356338623" w:history="1">
+      <w:hyperlink w:anchor="_Toc356403678" w:history="1">
         <w:r>
           <w:rPr>
             <w:rStyle w:val="Hyperlink"/>
@@ -2582,7 +2582,7 @@
           <w:rPr>
             <w:webHidden/>
           </w:rPr>
-          <w:instrText xml:space="preserve"> PAGEREF _Toc356338623 \h </w:instrText>
+          <w:instrText xml:space="preserve"> PAGEREF _Toc356403678 \h </w:instrText>
         </w:r>
         <w:r>
           <w:rPr>
@@ -2618,7 +2618,7 @@
           <w:szCs w:val="22"/>
         </w:rPr>
       </w:pPr>
-      <w:hyperlink w:anchor="_Toc356338624" w:history="1">
+      <w:hyperlink w:anchor="_Toc356403679" w:history="1">
         <w:r>
           <w:rPr>
             <w:rStyle w:val="Hyperlink"/>
@@ -2662,7 +2662,7 @@
             <w:noProof/>
             <w:webHidden/>
           </w:rPr>
-          <w:instrText xml:space="preserve"> PAGEREF _Toc356338624 \h </w:instrText>
+          <w:instrText xml:space="preserve"> PAGEREF _Toc356403679 \h </w:instrText>
         </w:r>
         <w:r>
           <w:rPr>
@@ -2703,7 +2703,7 @@
           <w:lang w:eastAsia="pt-BR"/>
         </w:rPr>
       </w:pPr>
-      <w:hyperlink w:anchor="_Toc356338625" w:history="1">
+      <w:hyperlink w:anchor="_Toc356403680" w:history="1">
         <w:r>
           <w:rPr>
             <w:rStyle w:val="Hyperlink"/>
@@ -2728,7 +2728,7 @@
           <w:rPr>
             <w:webHidden/>
           </w:rPr>
-          <w:instrText xml:space="preserve"> PAGEREF _Toc356338625 \h </w:instrText>
+          <w:instrText xml:space="preserve"> PAGEREF _Toc356403680 \h </w:instrText>
         </w:r>
         <w:r>
           <w:rPr>
@@ -2764,7 +2764,7 @@
           <w:szCs w:val="22"/>
         </w:rPr>
       </w:pPr>
-      <w:hyperlink w:anchor="_Toc356338626" w:history="1">
+      <w:hyperlink w:anchor="_Toc356403681" w:history="1">
         <w:r>
           <w:rPr>
             <w:rStyle w:val="Hyperlink"/>
@@ -2808,7 +2808,7 @@
             <w:noProof/>
             <w:webHidden/>
           </w:rPr>
-          <w:instrText xml:space="preserve"> PAGEREF _Toc356338626 \h </w:instrText>
+          <w:instrText xml:space="preserve"> PAGEREF _Toc356403681 \h </w:instrText>
         </w:r>
         <w:r>
           <w:rPr>
@@ -2849,7 +2849,7 @@
           <w:lang w:eastAsia="pt-BR"/>
         </w:rPr>
       </w:pPr>
-      <w:hyperlink w:anchor="_Toc356338627" w:history="1">
+      <w:hyperlink w:anchor="_Toc356403682" w:history="1">
         <w:r>
           <w:rPr>
             <w:rStyle w:val="Hyperlink"/>
@@ -2874,7 +2874,7 @@
           <w:rPr>
             <w:webHidden/>
           </w:rPr>
-          <w:instrText xml:space="preserve"> PAGEREF _Toc356338627 \h </w:instrText>
+          <w:instrText xml:space="preserve"> PAGEREF _Toc356403682 \h </w:instrText>
         </w:r>
         <w:r>
           <w:rPr>
@@ -2910,7 +2910,7 @@
           <w:szCs w:val="22"/>
         </w:rPr>
       </w:pPr>
-      <w:hyperlink w:anchor="_Toc356338628" w:history="1">
+      <w:hyperlink w:anchor="_Toc356403683" w:history="1">
         <w:r>
           <w:rPr>
             <w:rStyle w:val="Hyperlink"/>
@@ -2954,7 +2954,7 @@
             <w:noProof/>
             <w:webHidden/>
           </w:rPr>
-          <w:instrText xml:space="preserve"> PAGEREF _Toc356338628 \h </w:instrText>
+          <w:instrText xml:space="preserve"> PAGEREF _Toc356403683 \h </w:instrText>
         </w:r>
         <w:r>
           <w:rPr>
@@ -2995,7 +2995,7 @@
           <w:lang w:eastAsia="pt-BR"/>
         </w:rPr>
       </w:pPr>
-      <w:hyperlink w:anchor="_Toc356338629" w:history="1">
+      <w:hyperlink w:anchor="_Toc356403684" w:history="1">
         <w:r>
           <w:rPr>
             <w:rStyle w:val="Hyperlink"/>
@@ -3020,7 +3020,7 @@
           <w:rPr>
             <w:webHidden/>
           </w:rPr>
-          <w:instrText xml:space="preserve"> PAGEREF _Toc356338629 \h </w:instrText>
+          <w:instrText xml:space="preserve"> PAGEREF _Toc356403684 \h </w:instrText>
         </w:r>
         <w:r>
           <w:rPr>
@@ -3056,7 +3056,7 @@
           <w:szCs w:val="22"/>
         </w:rPr>
       </w:pPr>
-      <w:hyperlink w:anchor="_Toc356338630" w:history="1">
+      <w:hyperlink w:anchor="_Toc356403685" w:history="1">
         <w:r>
           <w:rPr>
             <w:rStyle w:val="Hyperlink"/>
@@ -3100,7 +3100,7 @@
             <w:noProof/>
             <w:webHidden/>
           </w:rPr>
-          <w:instrText xml:space="preserve"> PAGEREF _Toc356338630 \h </w:instrText>
+          <w:instrText xml:space="preserve"> PAGEREF _Toc356403685 \h </w:instrText>
         </w:r>
         <w:r>
           <w:rPr>
@@ -3141,7 +3141,7 @@
           <w:lang w:eastAsia="pt-BR"/>
         </w:rPr>
       </w:pPr>
-      <w:hyperlink w:anchor="_Toc356338631" w:history="1">
+      <w:hyperlink w:anchor="_Toc356403686" w:history="1">
         <w:r>
           <w:rPr>
             <w:rStyle w:val="Hyperlink"/>
@@ -3166,7 +3166,7 @@
           <w:rPr>
             <w:webHidden/>
           </w:rPr>
-          <w:instrText xml:space="preserve"> PAGEREF _Toc356338631 \h </w:instrText>
+          <w:instrText xml:space="preserve"> PAGEREF _Toc356403686 \h </w:instrText>
         </w:r>
         <w:r>
           <w:rPr>
@@ -3202,7 +3202,7 @@
           <w:szCs w:val="22"/>
         </w:rPr>
       </w:pPr>
-      <w:hyperlink w:anchor="_Toc356338632" w:history="1">
+      <w:hyperlink w:anchor="_Toc356403687" w:history="1">
         <w:r>
           <w:rPr>
             <w:rStyle w:val="Hyperlink"/>
@@ -3246,7 +3246,7 @@
             <w:noProof/>
             <w:webHidden/>
           </w:rPr>
-          <w:instrText xml:space="preserve"> PAGEREF _Toc356338632 \h </w:instrText>
+          <w:instrText xml:space="preserve"> PAGEREF _Toc356403687 \h </w:instrText>
         </w:r>
         <w:r>
           <w:rPr>
@@ -3287,7 +3287,7 @@
           <w:lang w:eastAsia="pt-BR"/>
         </w:rPr>
       </w:pPr>
-      <w:hyperlink w:anchor="_Toc356338633" w:history="1">
+      <w:hyperlink w:anchor="_Toc356403688" w:history="1">
         <w:r>
           <w:rPr>
             <w:rStyle w:val="Hyperlink"/>
@@ -3312,7 +3312,7 @@
           <w:rPr>
             <w:webHidden/>
           </w:rPr>
-          <w:instrText xml:space="preserve"> PAGEREF _Toc356338633 \h </w:instrText>
+          <w:instrText xml:space="preserve"> PAGEREF _Toc356403688 \h </w:instrText>
         </w:r>
         <w:r>
           <w:rPr>
@@ -3348,7 +3348,7 @@
           <w:szCs w:val="22"/>
         </w:rPr>
       </w:pPr>
-      <w:hyperlink w:anchor="_Toc356338634" w:history="1">
+      <w:hyperlink w:anchor="_Toc356403689" w:history="1">
         <w:r>
           <w:rPr>
             <w:rStyle w:val="Hyperlink"/>
@@ -3392,7 +3392,7 @@
             <w:noProof/>
             <w:webHidden/>
           </w:rPr>
-          <w:instrText xml:space="preserve"> PAGEREF _Toc356338634 \h </w:instrText>
+          <w:instrText xml:space="preserve"> PAGEREF _Toc356403689 \h </w:instrText>
         </w:r>
         <w:r>
           <w:rPr>
@@ -3433,7 +3433,7 @@
           <w:lang w:eastAsia="pt-BR"/>
         </w:rPr>
       </w:pPr>
-      <w:hyperlink w:anchor="_Toc356338635" w:history="1">
+      <w:hyperlink w:anchor="_Toc356403690" w:history="1">
         <w:r>
           <w:rPr>
             <w:rStyle w:val="Hyperlink"/>
@@ -3465,7 +3465,7 @@
           <w:rPr>
             <w:webHidden/>
           </w:rPr>
-          <w:instrText xml:space="preserve"> PAGEREF _Toc356338635 \h </w:instrText>
+          <w:instrText xml:space="preserve"> PAGEREF _Toc356403690 \h </w:instrText>
         </w:r>
         <w:r>
           <w:rPr>
@@ -3501,7 +3501,7 @@
           <w:szCs w:val="22"/>
         </w:rPr>
       </w:pPr>
-      <w:hyperlink w:anchor="_Toc356338636" w:history="1">
+      <w:hyperlink w:anchor="_Toc356403691" w:history="1">
         <w:r>
           <w:rPr>
             <w:rStyle w:val="Hyperlink"/>
@@ -3545,7 +3545,7 @@
             <w:noProof/>
             <w:webHidden/>
           </w:rPr>
-          <w:instrText xml:space="preserve"> PAGEREF _Toc356338636 \h </w:instrText>
+          <w:instrText xml:space="preserve"> PAGEREF _Toc356403691 \h </w:instrText>
         </w:r>
         <w:r>
           <w:rPr>
@@ -3586,7 +3586,7 @@
           <w:lang w:eastAsia="pt-BR"/>
         </w:rPr>
       </w:pPr>
-      <w:hyperlink w:anchor="_Toc356338637" w:history="1">
+      <w:hyperlink w:anchor="_Toc356403692" w:history="1">
         <w:r>
           <w:rPr>
             <w:rStyle w:val="Hyperlink"/>
@@ -3618,7 +3618,7 @@
           <w:rPr>
             <w:webHidden/>
           </w:rPr>
-          <w:instrText xml:space="preserve"> PAGEREF _Toc356338637 \h </w:instrText>
+          <w:instrText xml:space="preserve"> PAGEREF _Toc356403692 \h </w:instrText>
         </w:r>
         <w:r>
           <w:rPr>
@@ -3654,7 +3654,7 @@
           <w:szCs w:val="22"/>
         </w:rPr>
       </w:pPr>
-      <w:hyperlink w:anchor="_Toc356338638" w:history="1">
+      <w:hyperlink w:anchor="_Toc356403693" w:history="1">
         <w:r>
           <w:rPr>
             <w:rStyle w:val="Hyperlink"/>
@@ -3698,7 +3698,7 @@
             <w:noProof/>
             <w:webHidden/>
           </w:rPr>
-          <w:instrText xml:space="preserve"> PAGEREF _Toc356338638 \h </w:instrText>
+          <w:instrText xml:space="preserve"> PAGEREF _Toc356403693 \h </w:instrText>
         </w:r>
         <w:r>
           <w:rPr>
@@ -3739,7 +3739,7 @@
           <w:lang w:eastAsia="pt-BR"/>
         </w:rPr>
       </w:pPr>
-      <w:hyperlink w:anchor="_Toc356338639" w:history="1">
+      <w:hyperlink w:anchor="_Toc356403694" w:history="1">
         <w:r>
           <w:rPr>
             <w:rStyle w:val="Hyperlink"/>
@@ -3764,7 +3764,7 @@
           <w:rPr>
             <w:webHidden/>
           </w:rPr>
-          <w:instrText xml:space="preserve"> PAGEREF _Toc356338639 \h </w:instrText>
+          <w:instrText xml:space="preserve"> PAGEREF _Toc356403694 \h </w:instrText>
         </w:r>
         <w:r>
           <w:rPr>
@@ -3800,7 +3800,7 @@
           <w:szCs w:val="22"/>
         </w:rPr>
       </w:pPr>
-      <w:hyperlink w:anchor="_Toc356338640" w:history="1">
+      <w:hyperlink w:anchor="_Toc356403695" w:history="1">
         <w:r>
           <w:rPr>
             <w:rStyle w:val="Hyperlink"/>
@@ -3844,7 +3844,7 @@
             <w:noProof/>
             <w:webHidden/>
           </w:rPr>
-          <w:instrText xml:space="preserve"> PAGEREF _Toc356338640 \h </w:instrText>
+          <w:instrText xml:space="preserve"> PAGEREF _Toc356403695 \h </w:instrText>
         </w:r>
         <w:r>
           <w:rPr>
@@ -3885,7 +3885,7 @@
           <w:lang w:eastAsia="pt-BR"/>
         </w:rPr>
       </w:pPr>
-      <w:hyperlink w:anchor="_Toc356338641" w:history="1">
+      <w:hyperlink w:anchor="_Toc356403696" w:history="1">
         <w:r>
           <w:rPr>
             <w:rStyle w:val="Hyperlink"/>
@@ -3917,7 +3917,7 @@
           <w:rPr>
             <w:webHidden/>
           </w:rPr>
-          <w:instrText xml:space="preserve"> PAGEREF _Toc356338641 \h </w:instrText>
+          <w:instrText xml:space="preserve"> PAGEREF _Toc356403696 \h </w:instrText>
         </w:r>
         <w:r>
           <w:rPr>
@@ -3953,7 +3953,7 @@
           <w:szCs w:val="22"/>
         </w:rPr>
       </w:pPr>
-      <w:hyperlink w:anchor="_Toc356338642" w:history="1">
+      <w:hyperlink w:anchor="_Toc356403697" w:history="1">
         <w:r>
           <w:rPr>
             <w:rStyle w:val="Hyperlink"/>
@@ -3997,7 +3997,7 @@
             <w:noProof/>
             <w:webHidden/>
           </w:rPr>
-          <w:instrText xml:space="preserve"> PAGEREF _Toc356338642 \h </w:instrText>
+          <w:instrText xml:space="preserve"> PAGEREF _Toc356403697 \h </w:instrText>
         </w:r>
         <w:r>
           <w:rPr>
@@ -4038,7 +4038,7 @@
           <w:lang w:eastAsia="pt-BR"/>
         </w:rPr>
       </w:pPr>
-      <w:hyperlink w:anchor="_Toc356338643" w:history="1">
+      <w:hyperlink w:anchor="_Toc356403698" w:history="1">
         <w:r>
           <w:rPr>
             <w:rStyle w:val="Hyperlink"/>
@@ -4070,7 +4070,7 @@
           <w:rPr>
             <w:webHidden/>
           </w:rPr>
-          <w:instrText xml:space="preserve"> PAGEREF _Toc356338643 \h </w:instrText>
+          <w:instrText xml:space="preserve"> PAGEREF _Toc356403698 \h </w:instrText>
         </w:r>
         <w:r>
           <w:rPr>
@@ -4107,7 +4107,7 @@
           <w:lang w:eastAsia="pt-BR"/>
         </w:rPr>
       </w:pPr>
-      <w:hyperlink w:anchor="_Toc356338644" w:history="1">
+      <w:hyperlink w:anchor="_Toc356403699" w:history="1">
         <w:r>
           <w:rPr>
             <w:rStyle w:val="Hyperlink"/>
@@ -4121,7 +4121,7 @@
             <w:rFonts w:ascii="Verdana" w:hAnsi="Verdana"/>
             <w:b/>
           </w:rPr>
-          <w:t>REQ016] Consultar Horário das Turmas</w:t>
+          <w:t>REQ016] Consultar Turmas</w:t>
         </w:r>
         <w:r>
           <w:rPr>
@@ -4139,7 +4139,7 @@
           <w:rPr>
             <w:webHidden/>
           </w:rPr>
-          <w:instrText xml:space="preserve"> PAGEREF _Toc356338644 \h </w:instrText>
+          <w:instrText xml:space="preserve"> PAGEREF _Toc356403699 \h </w:instrText>
         </w:r>
         <w:r>
           <w:rPr>
@@ -4176,7 +4176,7 @@
           <w:lang w:eastAsia="pt-BR"/>
         </w:rPr>
       </w:pPr>
-      <w:hyperlink w:anchor="_Toc356338645" w:history="1">
+      <w:hyperlink w:anchor="_Toc356403700" w:history="1">
         <w:r>
           <w:rPr>
             <w:rStyle w:val="Hyperlink"/>
@@ -4190,7 +4190,7 @@
             <w:rFonts w:ascii="Verdana" w:hAnsi="Verdana"/>
             <w:b/>
           </w:rPr>
-          <w:t>REQ017] Consultar Situação</w:t>
+          <w:t>REQ017] Agendar Avaliação Física</w:t>
         </w:r>
         <w:r>
           <w:rPr>
@@ -4208,76 +4208,7 @@
           <w:rPr>
             <w:webHidden/>
           </w:rPr>
-          <w:instrText xml:space="preserve"> PAGEREF _Toc356338645 \h </w:instrText>
-        </w:r>
-        <w:r>
-          <w:rPr>
-            <w:webHidden/>
-          </w:rPr>
-        </w:r>
-        <w:r>
-          <w:rPr>
-            <w:webHidden/>
-          </w:rPr>
-          <w:fldChar w:fldCharType="separate"/>
-        </w:r>
-        <w:r>
-          <w:rPr>
-            <w:webHidden/>
-          </w:rPr>
-          <w:t>9</w:t>
-        </w:r>
-        <w:r>
-          <w:rPr>
-            <w:webHidden/>
-          </w:rPr>
-          <w:fldChar w:fldCharType="end"/>
-        </w:r>
-      </w:hyperlink>
-    </w:p>
-    <w:p>
-      <w:pPr>
-        <w:pStyle w:val="Sumrio4"/>
-        <w:rPr>
-          <w:rFonts w:asciiTheme="minorHAnsi" w:eastAsiaTheme="minorEastAsia" w:hAnsiTheme="minorHAnsi" w:cstheme="minorBidi"/>
-          <w:bCs w:val="0"/>
-          <w:color w:val="auto"/>
-          <w:lang w:eastAsia="pt-BR"/>
-        </w:rPr>
-      </w:pPr>
-      <w:hyperlink w:anchor="_Toc356338646" w:history="1">
-        <w:r>
-          <w:rPr>
-            <w:rStyle w:val="Hyperlink"/>
-            <w:b/>
-          </w:rPr>
-          <w:t>[</w:t>
-        </w:r>
-        <w:r>
-          <w:rPr>
-            <w:rStyle w:val="Hyperlink"/>
-            <w:rFonts w:ascii="Verdana" w:hAnsi="Verdana"/>
-            <w:b/>
-          </w:rPr>
-          <w:t>REQ018] Agendar Avaliação Física</w:t>
-        </w:r>
-        <w:r>
-          <w:rPr>
-            <w:webHidden/>
-          </w:rPr>
-          <w:tab/>
-        </w:r>
-        <w:r>
-          <w:rPr>
-            <w:webHidden/>
-          </w:rPr>
-          <w:fldChar w:fldCharType="begin"/>
-        </w:r>
-        <w:r>
-          <w:rPr>
-            <w:webHidden/>
-          </w:rPr>
-          <w:instrText xml:space="preserve"> PAGEREF _Toc356338646 \h </w:instrText>
+          <w:instrText xml:space="preserve"> PAGEREF _Toc356403700 \h </w:instrText>
         </w:r>
         <w:r>
           <w:rPr>
@@ -4313,7 +4244,7 @@
           <w:szCs w:val="22"/>
         </w:rPr>
       </w:pPr>
-      <w:hyperlink w:anchor="_Toc356338647" w:history="1">
+      <w:hyperlink w:anchor="_Toc356403701" w:history="1">
         <w:r>
           <w:rPr>
             <w:rStyle w:val="Hyperlink"/>
@@ -4352,7 +4283,7 @@
           <w:rPr>
             <w:webHidden/>
           </w:rPr>
-          <w:instrText xml:space="preserve"> PAGEREF _Toc356338647 \h </w:instrText>
+          <w:instrText xml:space="preserve"> PAGEREF _Toc356403701 \h </w:instrText>
         </w:r>
         <w:r>
           <w:rPr>
@@ -4388,7 +4319,7 @@
           <w:szCs w:val="22"/>
         </w:rPr>
       </w:pPr>
-      <w:hyperlink w:anchor="_Toc356338648" w:history="1">
+      <w:hyperlink w:anchor="_Toc356403702" w:history="1">
         <w:r>
           <w:rPr>
             <w:rStyle w:val="Hyperlink"/>
@@ -4432,7 +4363,7 @@
             <w:noProof/>
             <w:webHidden/>
           </w:rPr>
-          <w:instrText xml:space="preserve"> PAGEREF _Toc356338648 \h </w:instrText>
+          <w:instrText xml:space="preserve"> PAGEREF _Toc356403702 \h </w:instrText>
         </w:r>
         <w:r>
           <w:rPr>
@@ -4472,7 +4403,7 @@
           <w:szCs w:val="22"/>
         </w:rPr>
       </w:pPr>
-      <w:hyperlink w:anchor="_Toc356338649" w:history="1">
+      <w:hyperlink w:anchor="_Toc356403703" w:history="1">
         <w:r>
           <w:rPr>
             <w:rStyle w:val="Hyperlink"/>
@@ -4516,7 +4447,7 @@
             <w:noProof/>
             <w:webHidden/>
           </w:rPr>
-          <w:instrText xml:space="preserve"> PAGEREF _Toc356338649 \h </w:instrText>
+          <w:instrText xml:space="preserve"> PAGEREF _Toc356403703 \h </w:instrText>
         </w:r>
         <w:r>
           <w:rPr>
@@ -4557,7 +4488,7 @@
           <w:iCs w:val="0"/>
         </w:rPr>
       </w:pPr>
-      <w:hyperlink w:anchor="_Toc356338650" w:history="1">
+      <w:hyperlink w:anchor="_Toc356403704" w:history="1">
         <w:r>
           <w:rPr>
             <w:rStyle w:val="Hyperlink"/>
@@ -4595,7 +4526,7 @@
           <w:rPr>
             <w:webHidden/>
           </w:rPr>
-          <w:instrText xml:space="preserve"> PAGEREF _Toc356338650 \h </w:instrText>
+          <w:instrText xml:space="preserve"> PAGEREF _Toc356403704 \h </w:instrText>
         </w:r>
         <w:r>
           <w:rPr>
@@ -4612,7 +4543,7 @@
           <w:rPr>
             <w:webHidden/>
           </w:rPr>
-          <w:t>10</w:t>
+          <w:t>9</w:t>
         </w:r>
         <w:r>
           <w:rPr>
@@ -4632,7 +4563,7 @@
           <w:iCs w:val="0"/>
         </w:rPr>
       </w:pPr>
-      <w:hyperlink w:anchor="_Toc356338651" w:history="1">
+      <w:hyperlink w:anchor="_Toc356403705" w:history="1">
         <w:r>
           <w:rPr>
             <w:rStyle w:val="Hyperlink"/>
@@ -4670,7 +4601,7 @@
           <w:rPr>
             <w:webHidden/>
           </w:rPr>
-          <w:instrText xml:space="preserve"> PAGEREF _Toc356338651 \h </w:instrText>
+          <w:instrText xml:space="preserve"> PAGEREF _Toc356403705 \h </w:instrText>
         </w:r>
         <w:r>
           <w:rPr>
@@ -4806,7 +4737,7 @@
         <w:br w:type="page"/>
       </w:r>
       <w:bookmarkStart w:id="1" w:name="_Toc251147795"/>
-      <w:bookmarkStart w:id="2" w:name="_Toc356338606"/>
+      <w:bookmarkStart w:id="2" w:name="_Toc356403661"/>
       <w:r>
         <w:lastRenderedPageBreak/>
         <w:t>Introdução</w:t>
@@ -4907,7 +4838,7 @@
         </w:rPr>
       </w:pPr>
       <w:bookmarkStart w:id="3" w:name="_Toc251147798"/>
-      <w:bookmarkStart w:id="4" w:name="_Toc356338607"/>
+      <w:bookmarkStart w:id="4" w:name="_Toc356403662"/>
       <w:r>
         <w:rPr>
           <w:rFonts w:ascii="Verdana" w:hAnsi="Verdana"/>
@@ -5028,7 +4959,7 @@
         </w:rPr>
       </w:pPr>
       <w:bookmarkStart w:id="5" w:name="_Toc251147799"/>
-      <w:bookmarkStart w:id="6" w:name="_Toc356338608"/>
+      <w:bookmarkStart w:id="6" w:name="_Toc356403663"/>
       <w:r>
         <w:rPr>
           <w:rFonts w:ascii="Verdana" w:hAnsi="Verdana"/>
@@ -5065,7 +4996,7 @@
           <w:rFonts w:ascii="Verdana" w:hAnsi="Verdana"/>
         </w:rPr>
       </w:pPr>
-      <w:bookmarkStart w:id="8" w:name="_Toc356338609"/>
+      <w:bookmarkStart w:id="8" w:name="_Toc356403664"/>
       <w:r>
         <w:rPr>
           <w:rFonts w:ascii="Verdana" w:hAnsi="Verdana"/>
@@ -5103,7 +5034,7 @@
           <w:rFonts w:ascii="Verdana" w:hAnsi="Verdana"/>
         </w:rPr>
       </w:pPr>
-      <w:bookmarkStart w:id="11" w:name="_Toc356338610"/>
+      <w:bookmarkStart w:id="11" w:name="_Toc356403665"/>
       <w:r>
         <w:rPr>
           <w:rFonts w:ascii="Verdana" w:hAnsi="Verdana"/>
@@ -5198,7 +5129,7 @@
         <w:pStyle w:val="Ttulo1"/>
       </w:pPr>
       <w:bookmarkStart w:id="12" w:name="_Toc251147802"/>
-      <w:bookmarkStart w:id="13" w:name="_Toc356338611"/>
+      <w:bookmarkStart w:id="13" w:name="_Toc356403666"/>
       <w:r>
         <w:t>Visão Geral do Sistema</w:t>
       </w:r>
@@ -5228,7 +5159,7 @@
         <w:pStyle w:val="Ttulo1"/>
       </w:pPr>
       <w:bookmarkStart w:id="14" w:name="_Toc251147803"/>
-      <w:bookmarkStart w:id="15" w:name="_Toc356338612"/>
+      <w:bookmarkStart w:id="15" w:name="_Toc356403667"/>
       <w:proofErr w:type="spellStart"/>
       <w:r>
         <w:t>Stakeholders</w:t>
@@ -5516,7 +5447,7 @@
       </w:pPr>
       <w:bookmarkStart w:id="16" w:name="_Ref248840295"/>
       <w:bookmarkStart w:id="17" w:name="_Toc251147805"/>
-      <w:bookmarkStart w:id="18" w:name="_Toc356338613"/>
+      <w:bookmarkStart w:id="18" w:name="_Toc356403668"/>
       <w:r>
         <w:t>Requisitos</w:t>
       </w:r>
@@ -5554,7 +5485,7 @@
         </w:rPr>
       </w:pPr>
       <w:bookmarkStart w:id="19" w:name="_Toc251147806"/>
-      <w:bookmarkStart w:id="20" w:name="_Toc356338614"/>
+      <w:bookmarkStart w:id="20" w:name="_Toc356403669"/>
       <w:r>
         <w:rPr>
           <w:rFonts w:ascii="Verdana" w:hAnsi="Verdana"/>
@@ -5583,7 +5514,7 @@
         </w:rPr>
         <w:t xml:space="preserve">Os requisitos funcionais especificam ações que um sistema deve ser capaz de executar, sem levar em consideração restrições físicas. Geralmente, melhor descrito em um </w:t>
       </w:r>
-      <w:hyperlink r:id="rId9" w:history="1">
+      <w:hyperlink r:id="rId8" w:history="1">
         <w:r>
           <w:rPr>
             <w:rFonts w:ascii="Verdana" w:hAnsi="Verdana" w:cs="Times New Roman"/>
@@ -5603,7 +5534,7 @@
         </w:rPr>
         <w:t xml:space="preserve"> e em </w:t>
       </w:r>
-      <w:hyperlink r:id="rId10" w:history="1">
+      <w:hyperlink r:id="rId9" w:history="1">
         <w:r>
           <w:rPr>
             <w:rFonts w:ascii="Verdana" w:hAnsi="Verdana" w:cs="Times New Roman"/>
@@ -5673,7 +5604,7 @@
           <w:rFonts w:ascii="Verdana" w:hAnsi="Verdana"/>
         </w:rPr>
       </w:pPr>
-      <w:bookmarkStart w:id="21" w:name="_Toc356338615"/>
+      <w:bookmarkStart w:id="21" w:name="_Toc356403670"/>
       <w:r>
         <w:rPr>
           <w:rFonts w:ascii="Verdana" w:hAnsi="Verdana"/>
@@ -5713,7 +5644,7 @@
           <w:sz w:val="20"/>
         </w:rPr>
       </w:pPr>
-      <w:bookmarkStart w:id="22" w:name="_Toc356338616"/>
+      <w:bookmarkStart w:id="22" w:name="_Toc356403671"/>
       <w:r>
         <w:rPr>
           <w:rFonts w:ascii="Verdana" w:eastAsia="Lucida Sans Unicode" w:hAnsi="Verdana"/>
@@ -5990,7 +5921,7 @@
           <w:szCs w:val="22"/>
         </w:rPr>
       </w:pPr>
-      <w:bookmarkStart w:id="23" w:name="_Toc356338617"/>
+      <w:bookmarkStart w:id="23" w:name="_Toc356403672"/>
       <w:r>
         <w:rPr>
           <w:rFonts w:ascii="Verdana" w:eastAsia="Lucida Sans Unicode" w:hAnsi="Verdana"/>
@@ -6064,7 +5995,7 @@
         </w:rPr>
       </w:pPr>
       <w:bookmarkStart w:id="24" w:name="_Toc269920718"/>
-      <w:bookmarkStart w:id="25" w:name="_Toc356338618"/>
+      <w:bookmarkStart w:id="25" w:name="_Toc356403673"/>
       <w:r>
         <w:rPr>
           <w:rFonts w:ascii="Verdana" w:eastAsia="Lucida Sans Unicode" w:hAnsi="Verdana"/>
@@ -6367,7 +6298,7 @@
           <w:sz w:val="20"/>
         </w:rPr>
       </w:pPr>
-      <w:bookmarkStart w:id="26" w:name="_Toc356338619"/>
+      <w:bookmarkStart w:id="26" w:name="_Toc356403674"/>
       <w:r>
         <w:rPr>
           <w:rFonts w:ascii="Verdana" w:eastAsia="Lucida Sans Unicode" w:hAnsi="Verdana"/>
@@ -6683,7 +6614,7 @@
           <w:szCs w:val="22"/>
         </w:rPr>
       </w:pPr>
-      <w:bookmarkStart w:id="27" w:name="_Toc356338620"/>
+      <w:bookmarkStart w:id="27" w:name="_Toc356403675"/>
       <w:r>
         <w:rPr>
           <w:rFonts w:ascii="Verdana" w:eastAsia="Lucida Sans Unicode" w:hAnsi="Verdana"/>
@@ -6708,7 +6639,7 @@
           <w:sz w:val="20"/>
         </w:rPr>
       </w:pPr>
-      <w:bookmarkStart w:id="28" w:name="_Toc356338621"/>
+      <w:bookmarkStart w:id="28" w:name="_Toc356403676"/>
       <w:r>
         <w:rPr>
           <w:rFonts w:ascii="Verdana" w:eastAsia="Lucida Sans Unicode" w:hAnsi="Verdana"/>
@@ -7059,7 +6990,7 @@
           <w:szCs w:val="22"/>
         </w:rPr>
       </w:pPr>
-      <w:bookmarkStart w:id="29" w:name="_Toc356338622"/>
+      <w:bookmarkStart w:id="29" w:name="_Toc356403677"/>
       <w:bookmarkEnd w:id="24"/>
       <w:r>
         <w:rPr>
@@ -7085,7 +7016,7 @@
           <w:sz w:val="20"/>
         </w:rPr>
       </w:pPr>
-      <w:bookmarkStart w:id="30" w:name="_Toc356338623"/>
+      <w:bookmarkStart w:id="30" w:name="_Toc356403678"/>
       <w:r>
         <w:rPr>
           <w:rFonts w:ascii="Verdana" w:eastAsia="Lucida Sans Unicode" w:hAnsi="Verdana"/>
@@ -7410,7 +7341,7 @@
           <w:szCs w:val="22"/>
         </w:rPr>
       </w:pPr>
-      <w:bookmarkStart w:id="31" w:name="_Toc356338624"/>
+      <w:bookmarkStart w:id="31" w:name="_Toc356403679"/>
       <w:r>
         <w:rPr>
           <w:rFonts w:ascii="Verdana" w:hAnsi="Verdana"/>
@@ -7455,7 +7386,7 @@
           <w:sz w:val="20"/>
         </w:rPr>
       </w:pPr>
-      <w:bookmarkStart w:id="32" w:name="_Toc356338625"/>
+      <w:bookmarkStart w:id="32" w:name="_Toc356403680"/>
       <w:r>
         <w:rPr>
           <w:rFonts w:ascii="Verdana" w:eastAsia="Lucida Sans Unicode" w:hAnsi="Verdana"/>
@@ -7835,7 +7766,7 @@
         </w:rPr>
       </w:pPr>
       <w:bookmarkStart w:id="33" w:name="_Toc251147813"/>
-      <w:bookmarkStart w:id="34" w:name="_Toc356338626"/>
+      <w:bookmarkStart w:id="34" w:name="_Toc356403681"/>
       <w:r>
         <w:rPr>
           <w:rFonts w:ascii="Verdana" w:hAnsi="Verdana"/>
@@ -7857,7 +7788,7 @@
           <w:sz w:val="20"/>
         </w:rPr>
       </w:pPr>
-      <w:bookmarkStart w:id="35" w:name="_Toc356338627"/>
+      <w:bookmarkStart w:id="35" w:name="_Toc356403682"/>
       <w:r>
         <w:rPr>
           <w:rFonts w:ascii="Verdana" w:hAnsi="Verdana"/>
@@ -8131,7 +8062,7 @@
           <w:rFonts w:ascii="Verdana" w:hAnsi="Verdana"/>
         </w:rPr>
       </w:pPr>
-      <w:bookmarkStart w:id="36" w:name="_Toc356338628"/>
+      <w:bookmarkStart w:id="36" w:name="_Toc356403683"/>
       <w:r>
         <w:rPr>
           <w:rFonts w:ascii="Verdana" w:hAnsi="Verdana"/>
@@ -8159,7 +8090,7 @@
           <w:sz w:val="20"/>
         </w:rPr>
       </w:pPr>
-      <w:bookmarkStart w:id="37" w:name="_Toc356338629"/>
+      <w:bookmarkStart w:id="37" w:name="_Toc356403684"/>
       <w:r>
         <w:rPr>
           <w:rFonts w:ascii="Verdana" w:hAnsi="Verdana"/>
@@ -8433,7 +8364,7 @@
           <w:rFonts w:ascii="Verdana" w:hAnsi="Verdana"/>
         </w:rPr>
       </w:pPr>
-      <w:bookmarkStart w:id="38" w:name="_Toc356338630"/>
+      <w:bookmarkStart w:id="38" w:name="_Toc356403685"/>
       <w:r>
         <w:rPr>
           <w:rFonts w:ascii="Verdana" w:hAnsi="Verdana"/>
@@ -8461,7 +8392,7 @@
           <w:sz w:val="20"/>
         </w:rPr>
       </w:pPr>
-      <w:bookmarkStart w:id="39" w:name="_Toc356338631"/>
+      <w:bookmarkStart w:id="39" w:name="_Toc356403686"/>
       <w:r>
         <w:rPr>
           <w:rFonts w:ascii="Verdana" w:hAnsi="Verdana"/>
@@ -8762,7 +8693,7 @@
           <w:rFonts w:ascii="Verdana" w:hAnsi="Verdana"/>
         </w:rPr>
       </w:pPr>
-      <w:bookmarkStart w:id="40" w:name="_Toc356338632"/>
+      <w:bookmarkStart w:id="40" w:name="_Toc356403687"/>
       <w:r>
         <w:rPr>
           <w:rFonts w:ascii="Verdana" w:hAnsi="Verdana"/>
@@ -8784,7 +8715,7 @@
           <w:sz w:val="20"/>
         </w:rPr>
       </w:pPr>
-      <w:bookmarkStart w:id="41" w:name="_Toc356338633"/>
+      <w:bookmarkStart w:id="41" w:name="_Toc356403688"/>
       <w:r>
         <w:rPr>
           <w:rFonts w:ascii="Verdana" w:hAnsi="Verdana"/>
@@ -9066,7 +8997,7 @@
           <w:rFonts w:ascii="Verdana" w:hAnsi="Verdana"/>
         </w:rPr>
       </w:pPr>
-      <w:bookmarkStart w:id="42" w:name="_Toc356338634"/>
+      <w:bookmarkStart w:id="42" w:name="_Toc356403689"/>
       <w:r>
         <w:rPr>
           <w:rFonts w:ascii="Verdana" w:hAnsi="Verdana"/>
@@ -9086,7 +9017,7 @@
           <w:b/>
         </w:rPr>
       </w:pPr>
-      <w:bookmarkStart w:id="43" w:name="_Toc356338635"/>
+      <w:bookmarkStart w:id="43" w:name="_Toc356403690"/>
       <w:r>
         <w:rPr>
           <w:b/>
@@ -9145,27 +9076,7 @@
           <w:sz w:val="20"/>
           <w:szCs w:val="20"/>
         </w:rPr>
-        <w:t>por cadastrar os objetivos pretendidos pelos alunos (ex.: emagrecimento</w:t>
-      </w:r>
-      <w:proofErr w:type="gramStart"/>
-      <w:r>
-        <w:rPr>
-          <w:rFonts w:ascii="Verdana" w:hAnsi="Verdana" w:cs="Times New Roman"/>
-          <w:b w:val="0"/>
-          <w:sz w:val="20"/>
-          <w:szCs w:val="20"/>
-        </w:rPr>
-        <w:t>, hipertrofia</w:t>
-      </w:r>
-      <w:proofErr w:type="gramEnd"/>
-      <w:r>
-        <w:rPr>
-          <w:rFonts w:ascii="Verdana" w:hAnsi="Verdana" w:cs="Times New Roman"/>
-          <w:b w:val="0"/>
-          <w:sz w:val="20"/>
-          <w:szCs w:val="20"/>
-        </w:rPr>
-        <w:t>, etc.)</w:t>
+        <w:t>por cadastrar os objetivos pretendidos pelos alunos (ex.: emagrecimento, hipertrofia, etc.)</w:t>
       </w:r>
       <w:r>
         <w:rPr>
@@ -9394,7 +9305,7 @@
           <w:rFonts w:ascii="Verdana" w:hAnsi="Verdana"/>
         </w:rPr>
       </w:pPr>
-      <w:bookmarkStart w:id="44" w:name="_Toc356338636"/>
+      <w:bookmarkStart w:id="44" w:name="_Toc356403691"/>
       <w:r>
         <w:rPr>
           <w:rFonts w:ascii="Verdana" w:hAnsi="Verdana"/>
@@ -9414,7 +9325,7 @@
           <w:b/>
         </w:rPr>
       </w:pPr>
-      <w:bookmarkStart w:id="45" w:name="_Toc356338637"/>
+      <w:bookmarkStart w:id="45" w:name="_Toc356403692"/>
       <w:r>
         <w:rPr>
           <w:b/>
@@ -9769,7 +9680,7 @@
           <w:rFonts w:ascii="Verdana" w:hAnsi="Verdana"/>
         </w:rPr>
       </w:pPr>
-      <w:bookmarkStart w:id="46" w:name="_Toc356338638"/>
+      <w:bookmarkStart w:id="46" w:name="_Toc356403693"/>
       <w:r>
         <w:rPr>
           <w:rFonts w:ascii="Verdana" w:hAnsi="Verdana"/>
@@ -9797,7 +9708,7 @@
           <w:sz w:val="20"/>
         </w:rPr>
       </w:pPr>
-      <w:bookmarkStart w:id="47" w:name="_Toc356338639"/>
+      <w:bookmarkStart w:id="47" w:name="_Toc356403694"/>
       <w:r>
         <w:rPr>
           <w:rFonts w:ascii="Verdana" w:hAnsi="Verdana"/>
@@ -10192,7 +10103,7 @@
           <w:rFonts w:ascii="Verdana" w:hAnsi="Verdana"/>
         </w:rPr>
       </w:pPr>
-      <w:bookmarkStart w:id="48" w:name="_Toc356338640"/>
+      <w:bookmarkStart w:id="48" w:name="_Toc356403695"/>
       <w:r>
         <w:rPr>
           <w:rFonts w:ascii="Verdana" w:hAnsi="Verdana"/>
@@ -10218,7 +10129,7 @@
           <w:b/>
         </w:rPr>
       </w:pPr>
-      <w:bookmarkStart w:id="49" w:name="_Toc356338641"/>
+      <w:bookmarkStart w:id="49" w:name="_Toc356403696"/>
       <w:r>
         <w:rPr>
           <w:b/>
@@ -10558,7 +10469,7 @@
           <w:rFonts w:ascii="Verdana" w:hAnsi="Verdana"/>
         </w:rPr>
       </w:pPr>
-      <w:bookmarkStart w:id="50" w:name="_Toc356338642"/>
+      <w:bookmarkStart w:id="50" w:name="_Toc356403697"/>
       <w:r>
         <w:rPr>
           <w:rFonts w:ascii="Verdana" w:hAnsi="Verdana"/>
@@ -10578,7 +10489,7 @@
           <w:b/>
         </w:rPr>
       </w:pPr>
-      <w:bookmarkStart w:id="51" w:name="_Toc356338643"/>
+      <w:bookmarkStart w:id="51" w:name="_Toc356403698"/>
       <w:r>
         <w:rPr>
           <w:b/>
@@ -10869,7 +10780,7 @@
           <w:b/>
         </w:rPr>
       </w:pPr>
-      <w:bookmarkStart w:id="52" w:name="_Toc356338644"/>
+      <w:bookmarkStart w:id="52" w:name="_Toc356403699"/>
       <w:r>
         <w:rPr>
           <w:b/>
@@ -10906,7 +10817,7 @@
           <w:b/>
           <w:sz w:val="20"/>
         </w:rPr>
-        <w:t>Consultar Horário das Turmas</w:t>
+        <w:t>Consultar Turmas</w:t>
       </w:r>
       <w:bookmarkEnd w:id="52"/>
     </w:p>
@@ -10936,7 +10847,7 @@
           <w:sz w:val="20"/>
           <w:szCs w:val="20"/>
         </w:rPr>
-        <w:t>consultar os horários das turmas em que o aluno está matriculado.</w:t>
+        <w:t>consultar as turmas em que o aluno está matriculado.</w:t>
       </w:r>
     </w:p>
     <w:tbl>
@@ -11144,7 +11055,7 @@
           <w:b/>
         </w:rPr>
       </w:pPr>
-      <w:bookmarkStart w:id="53" w:name="_Toc356338645"/>
+      <w:bookmarkStart w:id="53" w:name="_Toc356403700"/>
       <w:r>
         <w:rPr>
           <w:b/>
@@ -11157,7 +11068,7 @@
           <w:b/>
           <w:sz w:val="20"/>
         </w:rPr>
-        <w:t>R</w:t>
+        <w:t>REQ01</w:t>
       </w:r>
       <w:r>
         <w:rPr>
@@ -11165,7 +11076,7 @@
           <w:b/>
           <w:sz w:val="20"/>
         </w:rPr>
-        <w:t>EQ017</w:t>
+        <w:t>7</w:t>
       </w:r>
       <w:r>
         <w:rPr>
@@ -11181,7 +11092,7 @@
           <w:b/>
           <w:sz w:val="20"/>
         </w:rPr>
-        <w:t>Consultar Situação</w:t>
+        <w:t>Agendar Avaliação Física</w:t>
       </w:r>
       <w:bookmarkEnd w:id="53"/>
     </w:p>
@@ -11202,34 +11113,52 @@
           <w:sz w:val="20"/>
           <w:szCs w:val="20"/>
         </w:rPr>
-        <w:t>Responsáv</w:t>
-      </w:r>
-      <w:r>
-        <w:rPr>
-          <w:rFonts w:ascii="Verdana" w:hAnsi="Verdana" w:cs="Times New Roman"/>
-          <w:b w:val="0"/>
-          <w:sz w:val="20"/>
-          <w:szCs w:val="20"/>
-        </w:rPr>
-        <w:t>el</w:t>
-      </w:r>
-      <w:r>
-        <w:rPr>
-          <w:rFonts w:ascii="Verdana" w:hAnsi="Verdana" w:cs="Times New Roman"/>
-          <w:b w:val="0"/>
-          <w:sz w:val="20"/>
-          <w:szCs w:val="20"/>
-        </w:rPr>
-        <w:t xml:space="preserve"> por consultar a situação cadastral e/ou pendências financeira com a academia do aluno</w:t>
-      </w:r>
-      <w:r>
-        <w:rPr>
-          <w:rFonts w:ascii="Verdana" w:hAnsi="Verdana" w:cs="Times New Roman"/>
-          <w:b w:val="0"/>
-          <w:sz w:val="20"/>
-          <w:szCs w:val="20"/>
-        </w:rPr>
-        <w:t>.</w:t>
+        <w:t xml:space="preserve">Responsável </w:t>
+      </w:r>
+      <w:r>
+        <w:rPr>
+          <w:rFonts w:ascii="Verdana" w:hAnsi="Verdana" w:cs="Times New Roman"/>
+          <w:b w:val="0"/>
+          <w:sz w:val="20"/>
+          <w:szCs w:val="20"/>
+        </w:rPr>
+        <w:t>por marcar o dia e o horário para fazer a avaliação física</w:t>
+      </w:r>
+      <w:r>
+        <w:rPr>
+          <w:rFonts w:ascii="Verdana" w:hAnsi="Verdana" w:cs="Times New Roman"/>
+          <w:b w:val="0"/>
+          <w:sz w:val="20"/>
+          <w:szCs w:val="20"/>
+        </w:rPr>
+        <w:t>. Serão disponibilizadas para o usuário</w:t>
+      </w:r>
+      <w:r>
+        <w:rPr>
+          <w:rFonts w:ascii="Verdana" w:hAnsi="Verdana" w:cs="Times New Roman"/>
+          <w:b w:val="0"/>
+          <w:sz w:val="20"/>
+          <w:szCs w:val="20"/>
+        </w:rPr>
+        <w:t>/aluno</w:t>
+      </w:r>
+      <w:r>
+        <w:rPr>
+          <w:rFonts w:ascii="Verdana" w:hAnsi="Verdana" w:cs="Times New Roman"/>
+          <w:b w:val="0"/>
+          <w:sz w:val="20"/>
+          <w:szCs w:val="20"/>
+        </w:rPr>
+        <w:t xml:space="preserve"> funções para pesquisa</w:t>
+      </w:r>
+      <w:r>
+        <w:rPr>
+          <w:rFonts w:ascii="Verdana" w:hAnsi="Verdana" w:cs="Times New Roman"/>
+          <w:b w:val="0"/>
+          <w:sz w:val="20"/>
+          <w:szCs w:val="20"/>
+        </w:rPr>
+        <w:t xml:space="preserve">r, incluir, alterar e excluir. </w:t>
       </w:r>
     </w:p>
     <w:tbl>
@@ -11428,344 +11357,41 @@
     </w:tbl>
     <w:p>
       <w:pPr>
-        <w:pStyle w:val="Ttulo4"/>
-        <w:numPr>
-          <w:ilvl w:val="0"/>
-          <w:numId w:val="0"/>
-        </w:numPr>
-        <w:rPr>
-          <w:b/>
-        </w:rPr>
-      </w:pPr>
-      <w:bookmarkStart w:id="54" w:name="_Toc356338646"/>
-      <w:r>
-        <w:rPr>
-          <w:b/>
-        </w:rPr>
-        <w:t>[</w:t>
-      </w:r>
-      <w:r>
-        <w:rPr>
-          <w:rFonts w:ascii="Verdana" w:hAnsi="Verdana"/>
-          <w:b/>
-          <w:sz w:val="20"/>
-        </w:rPr>
-        <w:t>REQ018</w:t>
-      </w:r>
-      <w:r>
-        <w:rPr>
-          <w:rFonts w:ascii="Verdana" w:hAnsi="Verdana"/>
-          <w:b/>
-          <w:sz w:val="20"/>
-        </w:rPr>
-        <w:t xml:space="preserve">] </w:t>
-      </w:r>
-      <w:r>
-        <w:rPr>
-          <w:rFonts w:ascii="Verdana" w:hAnsi="Verdana"/>
-          <w:b/>
-          <w:sz w:val="20"/>
-        </w:rPr>
-        <w:t>Agendar Avaliação Física</w:t>
-      </w:r>
+        <w:rPr>
+          <w:lang w:eastAsia="pt-BR"/>
+        </w:rPr>
+      </w:pPr>
+    </w:p>
+    <w:p>
+      <w:pPr>
+        <w:rPr>
+          <w:lang w:eastAsia="pt-BR"/>
+        </w:rPr>
+      </w:pPr>
+    </w:p>
+    <w:p>
+      <w:pPr>
+        <w:rPr>
+          <w:lang w:eastAsia="pt-BR"/>
+        </w:rPr>
+      </w:pPr>
+    </w:p>
+    <w:p>
+      <w:pPr>
+        <w:pStyle w:val="Ttulo2"/>
+        <w:rPr>
+          <w:rFonts w:ascii="Verdana" w:hAnsi="Verdana"/>
+        </w:rPr>
+      </w:pPr>
+      <w:bookmarkStart w:id="54" w:name="_Toc356403701"/>
+      <w:r>
+        <w:rPr>
+          <w:rFonts w:ascii="Verdana" w:hAnsi="Verdana"/>
+        </w:rPr>
+        <w:t>Requisitos Não Funcionais</w:t>
+      </w:r>
+      <w:bookmarkEnd w:id="33"/>
       <w:bookmarkEnd w:id="54"/>
-    </w:p>
-    <w:p>
-      <w:pPr>
-        <w:jc w:val="both"/>
-        <w:rPr>
-          <w:rFonts w:ascii="Verdana" w:hAnsi="Verdana" w:cs="Times New Roman"/>
-          <w:b w:val="0"/>
-          <w:sz w:val="20"/>
-          <w:szCs w:val="20"/>
-        </w:rPr>
-      </w:pPr>
-      <w:r>
-        <w:rPr>
-          <w:rFonts w:ascii="Verdana" w:hAnsi="Verdana" w:cs="Times New Roman"/>
-          <w:b w:val="0"/>
-          <w:sz w:val="20"/>
-          <w:szCs w:val="20"/>
-        </w:rPr>
-        <w:t xml:space="preserve">Responsável </w:t>
-      </w:r>
-      <w:r>
-        <w:rPr>
-          <w:rFonts w:ascii="Verdana" w:hAnsi="Verdana" w:cs="Times New Roman"/>
-          <w:b w:val="0"/>
-          <w:sz w:val="20"/>
-          <w:szCs w:val="20"/>
-        </w:rPr>
-        <w:t>por marcar o dia e o horário para fazer a avaliação física</w:t>
-      </w:r>
-      <w:r>
-        <w:rPr>
-          <w:rFonts w:ascii="Verdana" w:hAnsi="Verdana" w:cs="Times New Roman"/>
-          <w:b w:val="0"/>
-          <w:sz w:val="20"/>
-          <w:szCs w:val="20"/>
-        </w:rPr>
-        <w:t>. Serão disponibilizadas para o usuário</w:t>
-      </w:r>
-      <w:r>
-        <w:rPr>
-          <w:rFonts w:ascii="Verdana" w:hAnsi="Verdana" w:cs="Times New Roman"/>
-          <w:b w:val="0"/>
-          <w:sz w:val="20"/>
-          <w:szCs w:val="20"/>
-        </w:rPr>
-        <w:t>/aluno</w:t>
-      </w:r>
-      <w:r>
-        <w:rPr>
-          <w:rFonts w:ascii="Verdana" w:hAnsi="Verdana" w:cs="Times New Roman"/>
-          <w:b w:val="0"/>
-          <w:sz w:val="20"/>
-          <w:szCs w:val="20"/>
-        </w:rPr>
-        <w:t xml:space="preserve"> funções para pesquisa</w:t>
-      </w:r>
-      <w:r>
-        <w:rPr>
-          <w:rFonts w:ascii="Verdana" w:hAnsi="Verdana" w:cs="Times New Roman"/>
-          <w:b w:val="0"/>
-          <w:sz w:val="20"/>
-          <w:szCs w:val="20"/>
-        </w:rPr>
-        <w:t xml:space="preserve">r, incluir, alterar e excluir. </w:t>
-      </w:r>
-    </w:p>
-    <w:tbl>
-      <w:tblPr>
-        <w:tblW w:w="0" w:type="auto"/>
-        <w:tblLayout w:type="fixed"/>
-        <w:tblLook w:val="0000" w:firstRow="0" w:lastRow="0" w:firstColumn="0" w:lastColumn="0" w:noHBand="0" w:noVBand="0"/>
-      </w:tblPr>
-      <w:tblGrid>
-        <w:gridCol w:w="1809"/>
-        <w:gridCol w:w="426"/>
-        <w:gridCol w:w="1984"/>
-        <w:gridCol w:w="425"/>
-        <w:gridCol w:w="1985"/>
-        <w:gridCol w:w="425"/>
-        <w:gridCol w:w="1381"/>
-      </w:tblGrid>
-      <w:tr>
-        <w:tc>
-          <w:tcPr>
-            <w:tcW w:w="1809" w:type="dxa"/>
-          </w:tcPr>
-          <w:p>
-            <w:pPr>
-              <w:spacing w:before="240" w:after="240"/>
-              <w:rPr>
-                <w:rFonts w:ascii="Verdana" w:hAnsi="Verdana" w:cs="Times New Roman"/>
-                <w:sz w:val="20"/>
-                <w:szCs w:val="20"/>
-              </w:rPr>
-            </w:pPr>
-            <w:r>
-              <w:rPr>
-                <w:rFonts w:ascii="Verdana" w:hAnsi="Verdana" w:cs="Times New Roman"/>
-                <w:b w:val="0"/>
-                <w:sz w:val="20"/>
-                <w:szCs w:val="20"/>
-              </w:rPr>
-              <w:t>Prioridade</w:t>
-            </w:r>
-            <w:r>
-              <w:rPr>
-                <w:rFonts w:ascii="Verdana" w:hAnsi="Verdana" w:cs="Times New Roman"/>
-                <w:sz w:val="20"/>
-                <w:szCs w:val="20"/>
-              </w:rPr>
-              <w:t>:</w:t>
-            </w:r>
-          </w:p>
-        </w:tc>
-        <w:tc>
-          <w:tcPr>
-            <w:tcW w:w="426" w:type="dxa"/>
-          </w:tcPr>
-          <w:p>
-            <w:pPr>
-              <w:spacing w:before="240" w:after="240"/>
-              <w:jc w:val="right"/>
-              <w:rPr>
-                <w:rFonts w:ascii="Verdana" w:hAnsi="Verdana" w:cs="Times New Roman"/>
-                <w:sz w:val="20"/>
-                <w:szCs w:val="20"/>
-              </w:rPr>
-            </w:pPr>
-            <w:r>
-              <w:rPr>
-                <w:rFonts w:ascii="Verdana" w:hAnsi="Verdana" w:cs="Times New Roman"/>
-                <w:sz w:val="20"/>
-                <w:szCs w:val="20"/>
-              </w:rPr>
-              <w:sym w:font="Wingdings" w:char="F0A8"/>
-            </w:r>
-          </w:p>
-        </w:tc>
-        <w:tc>
-          <w:tcPr>
-            <w:tcW w:w="1984" w:type="dxa"/>
-          </w:tcPr>
-          <w:p>
-            <w:pPr>
-              <w:spacing w:before="240" w:after="240"/>
-              <w:ind w:left="-108"/>
-              <w:rPr>
-                <w:rFonts w:ascii="Verdana" w:hAnsi="Verdana" w:cs="Times New Roman"/>
-                <w:sz w:val="20"/>
-                <w:szCs w:val="20"/>
-              </w:rPr>
-            </w:pPr>
-            <w:r>
-              <w:rPr>
-                <w:rFonts w:ascii="Verdana" w:hAnsi="Verdana" w:cs="Times New Roman"/>
-                <w:sz w:val="20"/>
-                <w:szCs w:val="20"/>
-              </w:rPr>
-              <w:t>Essencial</w:t>
-            </w:r>
-          </w:p>
-        </w:tc>
-        <w:tc>
-          <w:tcPr>
-            <w:tcW w:w="425" w:type="dxa"/>
-          </w:tcPr>
-          <w:p>
-            <w:pPr>
-              <w:spacing w:before="240" w:after="240"/>
-              <w:jc w:val="right"/>
-              <w:rPr>
-                <w:rFonts w:ascii="Verdana" w:hAnsi="Verdana" w:cs="Times New Roman"/>
-                <w:sz w:val="20"/>
-                <w:szCs w:val="20"/>
-              </w:rPr>
-            </w:pPr>
-            <w:r>
-              <w:rPr>
-                <w:rFonts w:ascii="Verdana" w:hAnsi="Verdana" w:cs="Times New Roman"/>
-                <w:sz w:val="20"/>
-                <w:szCs w:val="20"/>
-              </w:rPr>
-              <w:sym w:font="Wingdings" w:char="F0A8"/>
-            </w:r>
-          </w:p>
-        </w:tc>
-        <w:tc>
-          <w:tcPr>
-            <w:tcW w:w="1985" w:type="dxa"/>
-          </w:tcPr>
-          <w:p>
-            <w:pPr>
-              <w:spacing w:before="240" w:after="240"/>
-              <w:ind w:left="-108"/>
-              <w:rPr>
-                <w:rFonts w:ascii="Verdana" w:hAnsi="Verdana" w:cs="Times New Roman"/>
-                <w:sz w:val="20"/>
-                <w:szCs w:val="20"/>
-              </w:rPr>
-            </w:pPr>
-            <w:r>
-              <w:rPr>
-                <w:rFonts w:ascii="Verdana" w:hAnsi="Verdana" w:cs="Times New Roman"/>
-                <w:sz w:val="20"/>
-                <w:szCs w:val="20"/>
-              </w:rPr>
-              <w:t>Importante</w:t>
-            </w:r>
-          </w:p>
-        </w:tc>
-        <w:tc>
-          <w:tcPr>
-            <w:tcW w:w="425" w:type="dxa"/>
-          </w:tcPr>
-          <w:p>
-            <w:pPr>
-              <w:spacing w:before="240" w:after="240"/>
-              <w:jc w:val="right"/>
-              <w:rPr>
-                <w:rFonts w:ascii="Verdana" w:hAnsi="Verdana" w:cs="Times New Roman"/>
-                <w:sz w:val="20"/>
-                <w:szCs w:val="20"/>
-              </w:rPr>
-            </w:pPr>
-            <w:r>
-              <w:rPr>
-                <w:rFonts w:ascii="Verdana" w:hAnsi="Verdana" w:cs="Times New Roman"/>
-                <w:sz w:val="20"/>
-                <w:szCs w:val="20"/>
-              </w:rPr>
-              <w:sym w:font="Wingdings" w:char="F0FE"/>
-            </w:r>
-          </w:p>
-        </w:tc>
-        <w:tc>
-          <w:tcPr>
-            <w:tcW w:w="1381" w:type="dxa"/>
-          </w:tcPr>
-          <w:p>
-            <w:pPr>
-              <w:spacing w:before="240" w:after="240"/>
-              <w:ind w:left="-108"/>
-              <w:rPr>
-                <w:rFonts w:ascii="Verdana" w:hAnsi="Verdana" w:cs="Times New Roman"/>
-                <w:sz w:val="20"/>
-                <w:szCs w:val="20"/>
-              </w:rPr>
-            </w:pPr>
-            <w:r>
-              <w:rPr>
-                <w:rFonts w:ascii="Verdana" w:hAnsi="Verdana" w:cs="Times New Roman"/>
-                <w:sz w:val="20"/>
-                <w:szCs w:val="20"/>
-              </w:rPr>
-              <w:t>Desejável</w:t>
-            </w:r>
-          </w:p>
-        </w:tc>
-      </w:tr>
-    </w:tbl>
-    <w:p>
-      <w:pPr>
-        <w:rPr>
-          <w:lang w:eastAsia="pt-BR"/>
-        </w:rPr>
-      </w:pPr>
-    </w:p>
-    <w:p>
-      <w:pPr>
-        <w:rPr>
-          <w:lang w:eastAsia="pt-BR"/>
-        </w:rPr>
-      </w:pPr>
-    </w:p>
-    <w:p>
-      <w:pPr>
-        <w:rPr>
-          <w:lang w:eastAsia="pt-BR"/>
-        </w:rPr>
-      </w:pPr>
-    </w:p>
-    <w:p>
-      <w:pPr>
-        <w:pStyle w:val="Ttulo2"/>
-        <w:rPr>
-          <w:rFonts w:ascii="Verdana" w:hAnsi="Verdana"/>
-        </w:rPr>
-      </w:pPr>
-      <w:bookmarkStart w:id="55" w:name="_Toc356338647"/>
-      <w:r>
-        <w:rPr>
-          <w:rFonts w:ascii="Verdana" w:hAnsi="Verdana"/>
-        </w:rPr>
-        <w:t>Requisitos Não Funcionais</w:t>
-      </w:r>
-      <w:bookmarkEnd w:id="33"/>
-      <w:bookmarkEnd w:id="55"/>
     </w:p>
     <w:p>
       <w:pPr>
@@ -11825,18 +11451,18 @@
           <w:rFonts w:ascii="Verdana" w:eastAsia="Lucida Sans Unicode" w:hAnsi="Verdana"/>
         </w:rPr>
       </w:pPr>
-      <w:bookmarkStart w:id="56" w:name="_Toc248831588"/>
-      <w:bookmarkStart w:id="57" w:name="_Toc251147814"/>
-      <w:bookmarkStart w:id="58" w:name="_Toc356338648"/>
+      <w:bookmarkStart w:id="55" w:name="_Toc248831588"/>
+      <w:bookmarkStart w:id="56" w:name="_Toc251147814"/>
+      <w:bookmarkStart w:id="57" w:name="_Toc356403702"/>
       <w:r>
         <w:rPr>
           <w:rFonts w:ascii="Verdana" w:eastAsia="Lucida Sans Unicode" w:hAnsi="Verdana"/>
         </w:rPr>
         <w:t>Segurança</w:t>
       </w:r>
+      <w:bookmarkEnd w:id="55"/>
       <w:bookmarkEnd w:id="56"/>
       <w:bookmarkEnd w:id="57"/>
-      <w:bookmarkEnd w:id="58"/>
     </w:p>
     <w:tbl>
       <w:tblPr>
@@ -11923,8 +11549,6 @@
                 <w:szCs w:val="20"/>
               </w:rPr>
             </w:pPr>
-            <w:proofErr w:type="spellStart"/>
-            <w:proofErr w:type="gramStart"/>
             <w:r>
               <w:rPr>
                 <w:rFonts w:ascii="Verdana" w:hAnsi="Verdana"/>
@@ -11932,10 +11556,8 @@
                 <w:sz w:val="20"/>
                 <w:szCs w:val="20"/>
               </w:rPr>
-              <w:t>ite</w:t>
-            </w:r>
-            <w:proofErr w:type="spellEnd"/>
-            <w:proofErr w:type="gramEnd"/>
+              <w:t>S</w:t>
+            </w:r>
             <w:r>
               <w:rPr>
                 <w:rFonts w:ascii="Verdana" w:hAnsi="Verdana"/>
@@ -11943,7 +11565,7 @@
                 <w:sz w:val="20"/>
                 <w:szCs w:val="20"/>
               </w:rPr>
-              <w:t xml:space="preserve"> com acesso restrito</w:t>
+              <w:t>ite com acesso restrito</w:t>
             </w:r>
           </w:p>
         </w:tc>
@@ -12022,18 +11644,18 @@
           <w:rFonts w:ascii="Verdana" w:eastAsia="Lucida Sans Unicode" w:hAnsi="Verdana"/>
         </w:rPr>
       </w:pPr>
-      <w:bookmarkStart w:id="59" w:name="_Toc248831590"/>
-      <w:bookmarkStart w:id="60" w:name="_Toc251147815"/>
-      <w:bookmarkStart w:id="61" w:name="_Toc356338649"/>
+      <w:bookmarkStart w:id="58" w:name="_Toc248831590"/>
+      <w:bookmarkStart w:id="59" w:name="_Toc251147815"/>
+      <w:bookmarkStart w:id="60" w:name="_Toc356403703"/>
       <w:r>
         <w:rPr>
           <w:rFonts w:ascii="Verdana" w:eastAsia="Lucida Sans Unicode" w:hAnsi="Verdana"/>
         </w:rPr>
         <w:t>Confiabilidade</w:t>
       </w:r>
+      <w:bookmarkEnd w:id="58"/>
       <w:bookmarkEnd w:id="59"/>
       <w:bookmarkEnd w:id="60"/>
-      <w:bookmarkEnd w:id="61"/>
     </w:p>
     <w:tbl>
       <w:tblPr>
@@ -12174,103 +11796,87 @@
       <w:pPr>
         <w:pStyle w:val="Ttulo1"/>
       </w:pPr>
-      <w:bookmarkStart w:id="62" w:name="_Toc248831594"/>
-      <w:bookmarkStart w:id="63" w:name="_Toc251147819"/>
-      <w:bookmarkStart w:id="64" w:name="_Toc356338650"/>
-      <w:r>
-        <w:lastRenderedPageBreak/>
+      <w:bookmarkStart w:id="61" w:name="_Toc248831594"/>
+      <w:bookmarkStart w:id="62" w:name="_Toc251147819"/>
+      <w:bookmarkStart w:id="63" w:name="_Toc356403704"/>
+      <w:r>
         <w:t>Referências</w:t>
       </w:r>
+      <w:bookmarkEnd w:id="61"/>
       <w:bookmarkEnd w:id="62"/>
       <w:bookmarkEnd w:id="63"/>
+    </w:p>
+    <w:p>
+      <w:pPr>
+        <w:pStyle w:val="PSCReferencia"/>
+        <w:rPr>
+          <w:rFonts w:ascii="Verdana" w:hAnsi="Verdana"/>
+          <w:sz w:val="20"/>
+        </w:rPr>
+      </w:pPr>
+      <w:r>
+        <w:rPr>
+          <w:rFonts w:ascii="Verdana" w:hAnsi="Verdana"/>
+          <w:sz w:val="20"/>
+        </w:rPr>
+        <w:t>&lt;Refer</w:t>
+      </w:r>
+      <w:r>
+        <w:rPr>
+          <w:rFonts w:ascii="Verdana" w:hAnsi="Verdana"/>
+          <w:sz w:val="20"/>
+        </w:rPr>
+        <w:t>ê</w:t>
+      </w:r>
+      <w:r>
+        <w:rPr>
+          <w:rFonts w:ascii="Verdana" w:hAnsi="Verdana"/>
+          <w:sz w:val="20"/>
+        </w:rPr>
+        <w:t>ncia usada como apoio para construção do documento&gt;</w:t>
+      </w:r>
+    </w:p>
+    <w:p>
+      <w:pPr>
+        <w:pStyle w:val="PSCReferencia"/>
+        <w:rPr>
+          <w:rFonts w:ascii="Verdana" w:hAnsi="Verdana"/>
+          <w:sz w:val="20"/>
+        </w:rPr>
+      </w:pPr>
+      <w:r>
+        <w:rPr>
+          <w:rFonts w:ascii="Verdana" w:hAnsi="Verdana"/>
+          <w:sz w:val="20"/>
+        </w:rPr>
+        <w:t>Ata de Reunião</w:t>
+      </w:r>
+      <w:r>
+        <w:rPr>
+          <w:rFonts w:ascii="Verdana" w:eastAsia="Lucida Sans Unicode" w:hAnsi="Verdana"/>
+          <w:sz w:val="20"/>
+        </w:rPr>
+        <w:t xml:space="preserve"> 17/11/2009.doc</w:t>
+      </w:r>
+    </w:p>
+    <w:p>
+      <w:pPr>
+        <w:rPr>
+          <w:rFonts w:ascii="Verdana" w:hAnsi="Verdana"/>
+          <w:lang w:eastAsia="pt-BR"/>
+        </w:rPr>
+      </w:pPr>
+    </w:p>
+    <w:p>
+      <w:pPr>
+        <w:pStyle w:val="Ttulo1"/>
+      </w:pPr>
+      <w:bookmarkStart w:id="64" w:name="_Toc356403705"/>
+      <w:r>
+        <w:lastRenderedPageBreak/>
+        <w:t>GLOSSÁRIO</w:t>
+      </w:r>
       <w:bookmarkEnd w:id="64"/>
-    </w:p>
-    <w:p>
-      <w:pPr>
-        <w:pStyle w:val="PSCReferencia"/>
-        <w:rPr>
-          <w:rFonts w:ascii="Verdana" w:hAnsi="Verdana"/>
-          <w:sz w:val="20"/>
-        </w:rPr>
-      </w:pPr>
-      <w:r>
-        <w:rPr>
-          <w:rFonts w:ascii="Verdana" w:hAnsi="Verdana"/>
-          <w:sz w:val="20"/>
-        </w:rPr>
-        <w:t>&lt;Refer</w:t>
-      </w:r>
-      <w:r>
-        <w:rPr>
-          <w:rFonts w:ascii="Verdana" w:hAnsi="Verdana"/>
-          <w:sz w:val="20"/>
-        </w:rPr>
-        <w:t>ê</w:t>
-      </w:r>
-      <w:r>
-        <w:rPr>
-          <w:rFonts w:ascii="Verdana" w:hAnsi="Verdana"/>
-          <w:sz w:val="20"/>
-        </w:rPr>
-        <w:t>ncia usada como apoio para construção do documento&gt;</w:t>
-      </w:r>
-    </w:p>
-    <w:p>
-      <w:pPr>
-        <w:pStyle w:val="PSCReferencia"/>
-        <w:rPr>
-          <w:rFonts w:ascii="Verdana" w:hAnsi="Verdana"/>
-          <w:sz w:val="20"/>
-        </w:rPr>
-      </w:pPr>
-      <w:r>
-        <w:rPr>
-          <w:rFonts w:ascii="Verdana" w:hAnsi="Verdana"/>
-          <w:sz w:val="20"/>
-        </w:rPr>
-        <w:t>Ata de Reunião</w:t>
-      </w:r>
-      <w:r>
-        <w:rPr>
-          <w:rFonts w:ascii="Verdana" w:eastAsia="Lucida Sans Unicode" w:hAnsi="Verdana"/>
-          <w:sz w:val="20"/>
-        </w:rPr>
-        <w:t xml:space="preserve"> </w:t>
-      </w:r>
-      <w:proofErr w:type="gramStart"/>
-      <w:r>
-        <w:rPr>
-          <w:rFonts w:ascii="Verdana" w:eastAsia="Lucida Sans Unicode" w:hAnsi="Verdana"/>
-          <w:sz w:val="20"/>
-        </w:rPr>
-        <w:t>17/11/2009.</w:t>
-      </w:r>
-      <w:proofErr w:type="gramEnd"/>
-      <w:r>
-        <w:rPr>
-          <w:rFonts w:ascii="Verdana" w:eastAsia="Lucida Sans Unicode" w:hAnsi="Verdana"/>
-          <w:sz w:val="20"/>
-        </w:rPr>
-        <w:t>doc</w:t>
-      </w:r>
-    </w:p>
-    <w:p>
-      <w:pPr>
-        <w:rPr>
-          <w:rFonts w:ascii="Verdana" w:hAnsi="Verdana"/>
-          <w:lang w:eastAsia="pt-BR"/>
-        </w:rPr>
-      </w:pPr>
-    </w:p>
-    <w:p>
-      <w:pPr>
-        <w:pStyle w:val="Ttulo1"/>
-      </w:pPr>
-      <w:bookmarkStart w:id="65" w:name="_Toc356338651"/>
-      <w:r>
-        <w:t>GLOSSÁRIO</w:t>
-      </w:r>
-      <w:bookmarkEnd w:id="65"/>
     </w:p>
     <w:p>
       <w:pPr>
@@ -12325,7 +11931,7 @@
         </w:rPr>
         <w:t xml:space="preserve">(do </w:t>
       </w:r>
-      <w:hyperlink r:id="rId11" w:tooltip="Língua grega" w:history="1">
+      <w:hyperlink r:id="rId10" w:tooltip="Língua grega" w:history="1">
         <w:r>
           <w:rPr>
             <w:rStyle w:val="Hyperlink"/>
@@ -12341,7 +11947,6 @@
         <w:t xml:space="preserve"> </w:t>
       </w:r>
       <w:proofErr w:type="spellStart"/>
-      <w:proofErr w:type="gramStart"/>
       <w:r>
         <w:rPr>
           <w:b w:val="0"/>
@@ -12351,7 +11956,6 @@
         <w:t>ana</w:t>
       </w:r>
       <w:proofErr w:type="spellEnd"/>
-      <w:proofErr w:type="gramEnd"/>
       <w:r>
         <w:rPr>
           <w:b w:val="0"/>
@@ -12374,7 +11978,7 @@
         </w:rPr>
         <w:t xml:space="preserve">, memória) é uma </w:t>
       </w:r>
-      <w:hyperlink r:id="rId12" w:tooltip="Entrevista" w:history="1">
+      <w:hyperlink r:id="rId11" w:tooltip="Entrevista" w:history="1">
         <w:r>
           <w:rPr>
             <w:rStyle w:val="Hyperlink"/>
@@ -12454,9 +12058,9 @@
       </w:pPr>
     </w:p>
     <w:sectPr>
-      <w:headerReference w:type="default" r:id="rId13"/>
-      <w:footerReference w:type="even" r:id="rId14"/>
-      <w:footerReference w:type="default" r:id="rId15"/>
+      <w:headerReference w:type="default" r:id="rId12"/>
+      <w:footerReference w:type="even" r:id="rId13"/>
+      <w:footerReference w:type="default" r:id="rId14"/>
       <w:pgSz w:w="11906" w:h="16838"/>
       <w:pgMar w:top="1276" w:right="1418" w:bottom="709" w:left="1418" w:header="709" w:footer="709" w:gutter="0"/>
       <w:pgNumType w:start="1"/>
@@ -12469,7 +12073,7 @@
 </file>
 
 <file path=word/endnotes.xml><?xml version="1.0" encoding="utf-8"?>
-<w:endnotes xmlns:wpc="http://schemas.microsoft.com/office/word/2010/wordprocessingCanvas" xmlns:mc="http://schemas.openxmlformats.org/markup-compatibility/2006" xmlns:o="urn:schemas-microsoft-com:office:office" xmlns:r="http://schemas.openxmlformats.org/officeDocument/2006/relationships" xmlns:m="http://schemas.openxmlformats.org/officeDocument/2006/math" xmlns:v="urn:schemas-microsoft-com:vml" xmlns:wp14="http://schemas.microsoft.com/office/word/2010/wordprocessingDrawing" xmlns:wp="http://schemas.openxmlformats.org/drawingml/2006/wordprocessingDrawing" xmlns:w10="urn:schemas-microsoft-com:office:word" xmlns:w="http://schemas.openxmlformats.org/wordprocessingml/2006/main" xmlns:w14="http://schemas.microsoft.com/office/word/2010/wordml" xmlns:wpg="http://schemas.microsoft.com/office/word/2010/wordprocessingGroup" xmlns:wpi="http://schemas.microsoft.com/office/word/2010/wordprocessingInk" xmlns:wne="http://schemas.microsoft.com/office/word/2006/wordml" xmlns:wps="http://schemas.microsoft.com/office/word/2010/wordprocessingShape" mc:Ignorable="w14 wp14">
+<w:endnotes xmlns:wpc="http://schemas.microsoft.com/office/word/2010/wordprocessingCanvas" xmlns:mc="http://schemas.openxmlformats.org/markup-compatibility/2006" xmlns:o="urn:schemas-microsoft-com:office:office" xmlns:r="http://schemas.openxmlformats.org/officeDocument/2006/relationships" xmlns:m="http://schemas.openxmlformats.org/officeDocument/2006/math" xmlns:v="urn:schemas-microsoft-com:vml" xmlns:wp14="http://schemas.microsoft.com/office/word/2010/wordprocessingDrawing" xmlns:wp="http://schemas.openxmlformats.org/drawingml/2006/wordprocessingDrawing" xmlns:w10="urn:schemas-microsoft-com:office:word" xmlns:w="http://schemas.openxmlformats.org/wordprocessingml/2006/main" xmlns:w14="http://schemas.microsoft.com/office/word/2010/wordml" xmlns:w15="http://schemas.microsoft.com/office/word/2012/wordml" xmlns:wpg="http://schemas.microsoft.com/office/word/2010/wordprocessingGroup" xmlns:wpi="http://schemas.microsoft.com/office/word/2010/wordprocessingInk" xmlns:wne="http://schemas.microsoft.com/office/word/2006/wordml" xmlns:wps="http://schemas.microsoft.com/office/word/2010/wordprocessingShape" mc:Ignorable="w14 w15 wp14">
   <w:endnote w:type="separator" w:id="-1">
     <w:p>
       <w:r>
@@ -12488,7 +12092,7 @@
 </file>
 
 <file path=word/footer1.xml><?xml version="1.0" encoding="utf-8"?>
-<w:ftr xmlns:wpc="http://schemas.microsoft.com/office/word/2010/wordprocessingCanvas" xmlns:mc="http://schemas.openxmlformats.org/markup-compatibility/2006" xmlns:o="urn:schemas-microsoft-com:office:office" xmlns:r="http://schemas.openxmlformats.org/officeDocument/2006/relationships" xmlns:m="http://schemas.openxmlformats.org/officeDocument/2006/math" xmlns:v="urn:schemas-microsoft-com:vml" xmlns:wp14="http://schemas.microsoft.com/office/word/2010/wordprocessingDrawing" xmlns:wp="http://schemas.openxmlformats.org/drawingml/2006/wordprocessingDrawing" xmlns:w10="urn:schemas-microsoft-com:office:word" xmlns:w="http://schemas.openxmlformats.org/wordprocessingml/2006/main" xmlns:w14="http://schemas.microsoft.com/office/word/2010/wordml" xmlns:wpg="http://schemas.microsoft.com/office/word/2010/wordprocessingGroup" xmlns:wpi="http://schemas.microsoft.com/office/word/2010/wordprocessingInk" xmlns:wne="http://schemas.microsoft.com/office/word/2006/wordml" xmlns:wps="http://schemas.microsoft.com/office/word/2010/wordprocessingShape" mc:Ignorable="w14 wp14">
+<w:ftr xmlns:wpc="http://schemas.microsoft.com/office/word/2010/wordprocessingCanvas" xmlns:mc="http://schemas.openxmlformats.org/markup-compatibility/2006" xmlns:o="urn:schemas-microsoft-com:office:office" xmlns:r="http://schemas.openxmlformats.org/officeDocument/2006/relationships" xmlns:m="http://schemas.openxmlformats.org/officeDocument/2006/math" xmlns:v="urn:schemas-microsoft-com:vml" xmlns:wp14="http://schemas.microsoft.com/office/word/2010/wordprocessingDrawing" xmlns:wp="http://schemas.openxmlformats.org/drawingml/2006/wordprocessingDrawing" xmlns:w10="urn:schemas-microsoft-com:office:word" xmlns:w="http://schemas.openxmlformats.org/wordprocessingml/2006/main" xmlns:w14="http://schemas.microsoft.com/office/word/2010/wordml" xmlns:w15="http://schemas.microsoft.com/office/word/2012/wordml" xmlns:wpg="http://schemas.microsoft.com/office/word/2010/wordprocessingGroup" xmlns:wpi="http://schemas.microsoft.com/office/word/2010/wordprocessingInk" xmlns:wne="http://schemas.microsoft.com/office/word/2006/wordml" xmlns:wps="http://schemas.microsoft.com/office/word/2010/wordprocessingShape" mc:Ignorable="w14 w15 wp14">
   <w:p>
     <w:pPr>
       <w:pStyle w:val="Rodap"/>
@@ -12526,7 +12130,7 @@
 </file>
 
 <file path=word/footer2.xml><?xml version="1.0" encoding="utf-8"?>
-<w:ftr xmlns:wpc="http://schemas.microsoft.com/office/word/2010/wordprocessingCanvas" xmlns:mc="http://schemas.openxmlformats.org/markup-compatibility/2006" xmlns:o="urn:schemas-microsoft-com:office:office" xmlns:r="http://schemas.openxmlformats.org/officeDocument/2006/relationships" xmlns:m="http://schemas.openxmlformats.org/officeDocument/2006/math" xmlns:v="urn:schemas-microsoft-com:vml" xmlns:wp14="http://schemas.microsoft.com/office/word/2010/wordprocessingDrawing" xmlns:wp="http://schemas.openxmlformats.org/drawingml/2006/wordprocessingDrawing" xmlns:w10="urn:schemas-microsoft-com:office:word" xmlns:w="http://schemas.openxmlformats.org/wordprocessingml/2006/main" xmlns:w14="http://schemas.microsoft.com/office/word/2010/wordml" xmlns:wpg="http://schemas.microsoft.com/office/word/2010/wordprocessingGroup" xmlns:wpi="http://schemas.microsoft.com/office/word/2010/wordprocessingInk" xmlns:wne="http://schemas.microsoft.com/office/word/2006/wordml" xmlns:wps="http://schemas.microsoft.com/office/word/2010/wordprocessingShape" mc:Ignorable="w14 wp14">
+<w:ftr xmlns:wpc="http://schemas.microsoft.com/office/word/2010/wordprocessingCanvas" xmlns:mc="http://schemas.openxmlformats.org/markup-compatibility/2006" xmlns:o="urn:schemas-microsoft-com:office:office" xmlns:r="http://schemas.openxmlformats.org/officeDocument/2006/relationships" xmlns:m="http://schemas.openxmlformats.org/officeDocument/2006/math" xmlns:v="urn:schemas-microsoft-com:vml" xmlns:wp14="http://schemas.microsoft.com/office/word/2010/wordprocessingDrawing" xmlns:wp="http://schemas.openxmlformats.org/drawingml/2006/wordprocessingDrawing" xmlns:w10="urn:schemas-microsoft-com:office:word" xmlns:w="http://schemas.openxmlformats.org/wordprocessingml/2006/main" xmlns:w14="http://schemas.microsoft.com/office/word/2010/wordml" xmlns:w15="http://schemas.microsoft.com/office/word/2012/wordml" xmlns:wpg="http://schemas.microsoft.com/office/word/2010/wordprocessingGroup" xmlns:wpi="http://schemas.microsoft.com/office/word/2010/wordprocessingInk" xmlns:wne="http://schemas.microsoft.com/office/word/2006/wordml" xmlns:wps="http://schemas.microsoft.com/office/word/2010/wordprocessingShape" mc:Ignorable="w14 w15 wp14">
   <w:p>
     <w:pPr>
       <w:pStyle w:val="Rodap"/>
@@ -12578,7 +12182,7 @@
 </file>
 
 <file path=word/footnotes.xml><?xml version="1.0" encoding="utf-8"?>
-<w:footnotes xmlns:wpc="http://schemas.microsoft.com/office/word/2010/wordprocessingCanvas" xmlns:mc="http://schemas.openxmlformats.org/markup-compatibility/2006" xmlns:o="urn:schemas-microsoft-com:office:office" xmlns:r="http://schemas.openxmlformats.org/officeDocument/2006/relationships" xmlns:m="http://schemas.openxmlformats.org/officeDocument/2006/math" xmlns:v="urn:schemas-microsoft-com:vml" xmlns:wp14="http://schemas.microsoft.com/office/word/2010/wordprocessingDrawing" xmlns:wp="http://schemas.openxmlformats.org/drawingml/2006/wordprocessingDrawing" xmlns:w10="urn:schemas-microsoft-com:office:word" xmlns:w="http://schemas.openxmlformats.org/wordprocessingml/2006/main" xmlns:w14="http://schemas.microsoft.com/office/word/2010/wordml" xmlns:wpg="http://schemas.microsoft.com/office/word/2010/wordprocessingGroup" xmlns:wpi="http://schemas.microsoft.com/office/word/2010/wordprocessingInk" xmlns:wne="http://schemas.microsoft.com/office/word/2006/wordml" xmlns:wps="http://schemas.microsoft.com/office/word/2010/wordprocessingShape" mc:Ignorable="w14 wp14">
+<w:footnotes xmlns:wpc="http://schemas.microsoft.com/office/word/2010/wordprocessingCanvas" xmlns:mc="http://schemas.openxmlformats.org/markup-compatibility/2006" xmlns:o="urn:schemas-microsoft-com:office:office" xmlns:r="http://schemas.openxmlformats.org/officeDocument/2006/relationships" xmlns:m="http://schemas.openxmlformats.org/officeDocument/2006/math" xmlns:v="urn:schemas-microsoft-com:vml" xmlns:wp14="http://schemas.microsoft.com/office/word/2010/wordprocessingDrawing" xmlns:wp="http://schemas.openxmlformats.org/drawingml/2006/wordprocessingDrawing" xmlns:w10="urn:schemas-microsoft-com:office:word" xmlns:w="http://schemas.openxmlformats.org/wordprocessingml/2006/main" xmlns:w14="http://schemas.microsoft.com/office/word/2010/wordml" xmlns:w15="http://schemas.microsoft.com/office/word/2012/wordml" xmlns:wpg="http://schemas.microsoft.com/office/word/2010/wordprocessingGroup" xmlns:wpi="http://schemas.microsoft.com/office/word/2010/wordprocessingInk" xmlns:wne="http://schemas.microsoft.com/office/word/2006/wordml" xmlns:wps="http://schemas.microsoft.com/office/word/2010/wordprocessingShape" mc:Ignorable="w14 w15 wp14">
   <w:footnote w:type="separator" w:id="-1">
     <w:p>
       <w:r>
@@ -12597,7 +12201,7 @@
 </file>
 
 <file path=word/header1.xml><?xml version="1.0" encoding="utf-8"?>
-<w:hdr xmlns:wpc="http://schemas.microsoft.com/office/word/2010/wordprocessingCanvas" xmlns:mc="http://schemas.openxmlformats.org/markup-compatibility/2006" xmlns:o="urn:schemas-microsoft-com:office:office" xmlns:r="http://schemas.openxmlformats.org/officeDocument/2006/relationships" xmlns:m="http://schemas.openxmlformats.org/officeDocument/2006/math" xmlns:v="urn:schemas-microsoft-com:vml" xmlns:wp14="http://schemas.microsoft.com/office/word/2010/wordprocessingDrawing" xmlns:wp="http://schemas.openxmlformats.org/drawingml/2006/wordprocessingDrawing" xmlns:w10="urn:schemas-microsoft-com:office:word" xmlns:w="http://schemas.openxmlformats.org/wordprocessingml/2006/main" xmlns:w14="http://schemas.microsoft.com/office/word/2010/wordml" xmlns:wpg="http://schemas.microsoft.com/office/word/2010/wordprocessingGroup" xmlns:wpi="http://schemas.microsoft.com/office/word/2010/wordprocessingInk" xmlns:wne="http://schemas.microsoft.com/office/word/2006/wordml" xmlns:wps="http://schemas.microsoft.com/office/word/2010/wordprocessingShape" mc:Ignorable="w14 wp14">
+<w:hdr xmlns:wpc="http://schemas.microsoft.com/office/word/2010/wordprocessingCanvas" xmlns:mc="http://schemas.openxmlformats.org/markup-compatibility/2006" xmlns:o="urn:schemas-microsoft-com:office:office" xmlns:r="http://schemas.openxmlformats.org/officeDocument/2006/relationships" xmlns:m="http://schemas.openxmlformats.org/officeDocument/2006/math" xmlns:v="urn:schemas-microsoft-com:vml" xmlns:wp14="http://schemas.microsoft.com/office/word/2010/wordprocessingDrawing" xmlns:wp="http://schemas.openxmlformats.org/drawingml/2006/wordprocessingDrawing" xmlns:w10="urn:schemas-microsoft-com:office:word" xmlns:w="http://schemas.openxmlformats.org/wordprocessingml/2006/main" xmlns:w14="http://schemas.microsoft.com/office/word/2010/wordml" xmlns:w15="http://schemas.microsoft.com/office/word/2012/wordml" xmlns:wpg="http://schemas.microsoft.com/office/word/2010/wordprocessingGroup" xmlns:wpi="http://schemas.microsoft.com/office/word/2010/wordprocessingInk" xmlns:wne="http://schemas.microsoft.com/office/word/2006/wordml" xmlns:wps="http://schemas.microsoft.com/office/word/2010/wordprocessingShape" mc:Ignorable="w14 w15 wp14">
   <w:p>
     <w:pPr>
       <w:pStyle w:val="Cabealho"/>
@@ -12627,7 +12231,7 @@
 </file>
 
 <file path=word/numbering.xml><?xml version="1.0" encoding="utf-8"?>
-<w:numbering xmlns:wpc="http://schemas.microsoft.com/office/word/2010/wordprocessingCanvas" xmlns:mc="http://schemas.openxmlformats.org/markup-compatibility/2006" xmlns:o="urn:schemas-microsoft-com:office:office" xmlns:r="http://schemas.openxmlformats.org/officeDocument/2006/relationships" xmlns:m="http://schemas.openxmlformats.org/officeDocument/2006/math" xmlns:v="urn:schemas-microsoft-com:vml" xmlns:wp14="http://schemas.microsoft.com/office/word/2010/wordprocessingDrawing" xmlns:wp="http://schemas.openxmlformats.org/drawingml/2006/wordprocessingDrawing" xmlns:w10="urn:schemas-microsoft-com:office:word" xmlns:w="http://schemas.openxmlformats.org/wordprocessingml/2006/main" xmlns:w14="http://schemas.microsoft.com/office/word/2010/wordml" xmlns:wpg="http://schemas.microsoft.com/office/word/2010/wordprocessingGroup" xmlns:wpi="http://schemas.microsoft.com/office/word/2010/wordprocessingInk" xmlns:wne="http://schemas.microsoft.com/office/word/2006/wordml" xmlns:wps="http://schemas.microsoft.com/office/word/2010/wordprocessingShape" mc:Ignorable="w14 wp14">
+<w:numbering xmlns:wpc="http://schemas.microsoft.com/office/word/2010/wordprocessingCanvas" xmlns:mc="http://schemas.openxmlformats.org/markup-compatibility/2006" xmlns:o="urn:schemas-microsoft-com:office:office" xmlns:r="http://schemas.openxmlformats.org/officeDocument/2006/relationships" xmlns:m="http://schemas.openxmlformats.org/officeDocument/2006/math" xmlns:v="urn:schemas-microsoft-com:vml" xmlns:wp14="http://schemas.microsoft.com/office/word/2010/wordprocessingDrawing" xmlns:wp="http://schemas.openxmlformats.org/drawingml/2006/wordprocessingDrawing" xmlns:w10="urn:schemas-microsoft-com:office:word" xmlns:w="http://schemas.openxmlformats.org/wordprocessingml/2006/main" xmlns:w14="http://schemas.microsoft.com/office/word/2010/wordml" xmlns:w15="http://schemas.microsoft.com/office/word/2012/wordml" xmlns:wpg="http://schemas.microsoft.com/office/word/2010/wordprocessingGroup" xmlns:wpi="http://schemas.microsoft.com/office/word/2010/wordprocessingInk" xmlns:wne="http://schemas.microsoft.com/office/word/2006/wordml" xmlns:wps="http://schemas.microsoft.com/office/word/2010/wordprocessingShape" mc:Ignorable="w14 w15 wp14">
   <w:abstractNum w:abstractNumId="0">
     <w:nsid w:val="042A6070"/>
     <w:multiLevelType w:val="hybridMultilevel"/>
@@ -13551,7 +13155,7 @@
 </file>
 
 <file path=word/styles.xml><?xml version="1.0" encoding="utf-8"?>
-<w:styles xmlns:mc="http://schemas.openxmlformats.org/markup-compatibility/2006" xmlns:r="http://schemas.openxmlformats.org/officeDocument/2006/relationships" xmlns:w="http://schemas.openxmlformats.org/wordprocessingml/2006/main" xmlns:w14="http://schemas.microsoft.com/office/word/2010/wordml" mc:Ignorable="w14">
+<w:styles xmlns:mc="http://schemas.openxmlformats.org/markup-compatibility/2006" xmlns:r="http://schemas.openxmlformats.org/officeDocument/2006/relationships" xmlns:w="http://schemas.openxmlformats.org/wordprocessingml/2006/main" xmlns:w14="http://schemas.microsoft.com/office/word/2010/wordml" xmlns:w15="http://schemas.microsoft.com/office/word/2012/wordml" mc:Ignorable="w14 w15">
   <w:docDefaults>
     <w:rPrDefault>
       <w:rPr>
@@ -13561,7 +13165,7 @@
     </w:rPrDefault>
     <w:pPrDefault/>
   </w:docDefaults>
-  <w:latentStyles w:defLockedState="0" w:defUIPriority="0" w:defSemiHidden="0" w:defUnhideWhenUsed="0" w:defQFormat="0" w:count="267">
+  <w:latentStyles w:defLockedState="0" w:defUIPriority="0" w:defSemiHidden="0" w:defUnhideWhenUsed="0" w:defQFormat="0" w:count="371">
     <w:lsdException w:name="Normal" w:qFormat="1"/>
     <w:lsdException w:name="heading 1" w:qFormat="1"/>
     <w:lsdException w:name="heading 2" w:qFormat="1"/>
@@ -13569,19 +13173,148 @@
     <w:lsdException w:name="heading 4" w:qFormat="1"/>
     <w:lsdException w:name="heading 5" w:qFormat="1"/>
     <w:lsdException w:name="heading 6" w:qFormat="1"/>
-    <w:lsdException w:name="heading 7" w:qFormat="1"/>
-    <w:lsdException w:name="heading 8" w:qFormat="1"/>
-    <w:lsdException w:name="heading 9" w:qFormat="1"/>
-    <w:lsdException w:name="toc 1" w:uiPriority="39"/>
-    <w:lsdException w:name="toc 2" w:uiPriority="39"/>
-    <w:lsdException w:name="toc 3" w:uiPriority="39"/>
-    <w:lsdException w:name="toc 4" w:uiPriority="39"/>
-    <w:lsdException w:name="caption" w:qFormat="1"/>
+    <w:lsdException w:name="heading 7" w:semiHidden="1" w:unhideWhenUsed="1" w:qFormat="1"/>
+    <w:lsdException w:name="heading 8" w:semiHidden="1" w:unhideWhenUsed="1" w:qFormat="1"/>
+    <w:lsdException w:name="heading 9" w:semiHidden="1" w:unhideWhenUsed="1" w:qFormat="1"/>
+    <w:lsdException w:name="index 1" w:semiHidden="1" w:unhideWhenUsed="1"/>
+    <w:lsdException w:name="index 2" w:semiHidden="1" w:unhideWhenUsed="1"/>
+    <w:lsdException w:name="index 3" w:semiHidden="1" w:unhideWhenUsed="1"/>
+    <w:lsdException w:name="index 4" w:semiHidden="1" w:unhideWhenUsed="1"/>
+    <w:lsdException w:name="index 5" w:semiHidden="1" w:unhideWhenUsed="1"/>
+    <w:lsdException w:name="index 6" w:semiHidden="1" w:unhideWhenUsed="1"/>
+    <w:lsdException w:name="index 7" w:semiHidden="1" w:unhideWhenUsed="1"/>
+    <w:lsdException w:name="index 8" w:semiHidden="1" w:unhideWhenUsed="1"/>
+    <w:lsdException w:name="index 9" w:semiHidden="1" w:unhideWhenUsed="1"/>
+    <w:lsdException w:name="toc 1" w:semiHidden="1" w:uiPriority="39" w:unhideWhenUsed="1"/>
+    <w:lsdException w:name="toc 2" w:semiHidden="1" w:uiPriority="39" w:unhideWhenUsed="1"/>
+    <w:lsdException w:name="toc 3" w:semiHidden="1" w:uiPriority="39" w:unhideWhenUsed="1"/>
+    <w:lsdException w:name="toc 4" w:semiHidden="1" w:uiPriority="39" w:unhideWhenUsed="1"/>
+    <w:lsdException w:name="toc 5" w:semiHidden="1" w:unhideWhenUsed="1"/>
+    <w:lsdException w:name="toc 6" w:semiHidden="1" w:unhideWhenUsed="1"/>
+    <w:lsdException w:name="toc 7" w:semiHidden="1" w:unhideWhenUsed="1"/>
+    <w:lsdException w:name="toc 8" w:semiHidden="1" w:unhideWhenUsed="1"/>
+    <w:lsdException w:name="toc 9" w:semiHidden="1" w:unhideWhenUsed="1"/>
+    <w:lsdException w:name="Normal Indent" w:semiHidden="1" w:unhideWhenUsed="1"/>
+    <w:lsdException w:name="footnote text" w:semiHidden="1" w:unhideWhenUsed="1"/>
+    <w:lsdException w:name="annotation text" w:semiHidden="1" w:unhideWhenUsed="1"/>
+    <w:lsdException w:name="header" w:semiHidden="1" w:unhideWhenUsed="1"/>
+    <w:lsdException w:name="footer" w:semiHidden="1" w:unhideWhenUsed="1"/>
+    <w:lsdException w:name="index heading" w:semiHidden="1" w:unhideWhenUsed="1"/>
+    <w:lsdException w:name="caption" w:semiHidden="1" w:unhideWhenUsed="1" w:qFormat="1"/>
+    <w:lsdException w:name="table of figures" w:semiHidden="1" w:unhideWhenUsed="1"/>
+    <w:lsdException w:name="envelope address" w:semiHidden="1" w:unhideWhenUsed="1"/>
+    <w:lsdException w:name="envelope return" w:semiHidden="1" w:unhideWhenUsed="1"/>
+    <w:lsdException w:name="footnote reference" w:semiHidden="1" w:unhideWhenUsed="1"/>
+    <w:lsdException w:name="annotation reference" w:semiHidden="1" w:unhideWhenUsed="1"/>
+    <w:lsdException w:name="line number" w:semiHidden="1" w:unhideWhenUsed="1"/>
+    <w:lsdException w:name="page number" w:semiHidden="1" w:unhideWhenUsed="1"/>
+    <w:lsdException w:name="endnote reference" w:semiHidden="1" w:unhideWhenUsed="1"/>
+    <w:lsdException w:name="endnote text" w:semiHidden="1" w:unhideWhenUsed="1"/>
+    <w:lsdException w:name="table of authorities" w:semiHidden="1" w:unhideWhenUsed="1"/>
+    <w:lsdException w:name="macro" w:semiHidden="1" w:unhideWhenUsed="1"/>
+    <w:lsdException w:name="toa heading" w:semiHidden="1" w:unhideWhenUsed="1"/>
+    <w:lsdException w:name="List" w:semiHidden="1" w:unhideWhenUsed="1"/>
+    <w:lsdException w:name="List Bullet" w:semiHidden="1" w:unhideWhenUsed="1"/>
+    <w:lsdException w:name="List 2" w:semiHidden="1" w:unhideWhenUsed="1"/>
+    <w:lsdException w:name="List 3" w:semiHidden="1" w:unhideWhenUsed="1"/>
+    <w:lsdException w:name="List Bullet 2" w:semiHidden="1" w:unhideWhenUsed="1"/>
+    <w:lsdException w:name="List Bullet 3" w:semiHidden="1" w:unhideWhenUsed="1"/>
+    <w:lsdException w:name="List Bullet 4" w:semiHidden="1" w:unhideWhenUsed="1"/>
+    <w:lsdException w:name="List Bullet 5" w:semiHidden="1" w:unhideWhenUsed="1"/>
+    <w:lsdException w:name="List Number 2" w:semiHidden="1" w:unhideWhenUsed="1"/>
+    <w:lsdException w:name="List Number 3" w:semiHidden="1" w:unhideWhenUsed="1"/>
+    <w:lsdException w:name="List Number 4" w:semiHidden="1" w:unhideWhenUsed="1"/>
+    <w:lsdException w:name="List Number 5" w:semiHidden="1" w:unhideWhenUsed="1"/>
     <w:lsdException w:name="Title" w:qFormat="1"/>
+    <w:lsdException w:name="Closing" w:semiHidden="1" w:unhideWhenUsed="1"/>
+    <w:lsdException w:name="Signature" w:semiHidden="1" w:unhideWhenUsed="1"/>
+    <w:lsdException w:name="Default Paragraph Font" w:semiHidden="1" w:unhideWhenUsed="1"/>
+    <w:lsdException w:name="Body Text" w:semiHidden="1" w:unhideWhenUsed="1"/>
+    <w:lsdException w:name="Body Text Indent" w:semiHidden="1" w:unhideWhenUsed="1"/>
+    <w:lsdException w:name="List Continue" w:semiHidden="1" w:unhideWhenUsed="1"/>
+    <w:lsdException w:name="List Continue 2" w:semiHidden="1" w:unhideWhenUsed="1"/>
+    <w:lsdException w:name="List Continue 3" w:semiHidden="1" w:unhideWhenUsed="1"/>
+    <w:lsdException w:name="List Continue 4" w:semiHidden="1" w:unhideWhenUsed="1"/>
+    <w:lsdException w:name="List Continue 5" w:semiHidden="1" w:unhideWhenUsed="1"/>
+    <w:lsdException w:name="Message Header" w:semiHidden="1" w:unhideWhenUsed="1"/>
     <w:lsdException w:name="Subtitle" w:qFormat="1"/>
-    <w:lsdException w:name="Hyperlink" w:uiPriority="99"/>
+    <w:lsdException w:name="Body Text First Indent 2" w:semiHidden="1" w:unhideWhenUsed="1"/>
+    <w:lsdException w:name="Note Heading" w:semiHidden="1" w:unhideWhenUsed="1"/>
+    <w:lsdException w:name="Body Text 2" w:semiHidden="1" w:unhideWhenUsed="1"/>
+    <w:lsdException w:name="Body Text 3" w:semiHidden="1" w:unhideWhenUsed="1"/>
+    <w:lsdException w:name="Body Text Indent 2" w:semiHidden="1" w:unhideWhenUsed="1"/>
+    <w:lsdException w:name="Body Text Indent 3" w:semiHidden="1" w:unhideWhenUsed="1"/>
+    <w:lsdException w:name="Block Text" w:semiHidden="1" w:unhideWhenUsed="1"/>
+    <w:lsdException w:name="Hyperlink" w:semiHidden="1" w:uiPriority="99" w:unhideWhenUsed="1"/>
+    <w:lsdException w:name="FollowedHyperlink" w:semiHidden="1" w:unhideWhenUsed="1"/>
     <w:lsdException w:name="Strong" w:qFormat="1"/>
     <w:lsdException w:name="Emphasis" w:qFormat="1"/>
+    <w:lsdException w:name="Document Map" w:semiHidden="1" w:unhideWhenUsed="1"/>
+    <w:lsdException w:name="Plain Text" w:semiHidden="1" w:unhideWhenUsed="1"/>
+    <w:lsdException w:name="E-mail Signature" w:semiHidden="1" w:unhideWhenUsed="1"/>
+    <w:lsdException w:name="HTML Top of Form" w:semiHidden="1" w:unhideWhenUsed="1"/>
+    <w:lsdException w:name="HTML Bottom of Form" w:semiHidden="1" w:unhideWhenUsed="1"/>
+    <w:lsdException w:name="Normal (Web)" w:semiHidden="1" w:unhideWhenUsed="1"/>
+    <w:lsdException w:name="HTML Acronym" w:semiHidden="1" w:unhideWhenUsed="1"/>
+    <w:lsdException w:name="HTML Address" w:semiHidden="1" w:unhideWhenUsed="1"/>
+    <w:lsdException w:name="HTML Cite" w:semiHidden="1" w:unhideWhenUsed="1"/>
+    <w:lsdException w:name="HTML Code" w:semiHidden="1" w:unhideWhenUsed="1"/>
+    <w:lsdException w:name="HTML Definition" w:semiHidden="1" w:unhideWhenUsed="1"/>
+    <w:lsdException w:name="HTML Keyboard" w:semiHidden="1" w:unhideWhenUsed="1"/>
+    <w:lsdException w:name="HTML Preformatted" w:semiHidden="1" w:unhideWhenUsed="1"/>
+    <w:lsdException w:name="HTML Sample" w:semiHidden="1" w:unhideWhenUsed="1"/>
+    <w:lsdException w:name="HTML Typewriter" w:semiHidden="1" w:unhideWhenUsed="1"/>
+    <w:lsdException w:name="HTML Variable" w:semiHidden="1" w:unhideWhenUsed="1"/>
+    <w:lsdException w:name="Normal Table" w:semiHidden="1" w:unhideWhenUsed="1"/>
+    <w:lsdException w:name="annotation subject" w:semiHidden="1" w:unhideWhenUsed="1"/>
+    <w:lsdException w:name="No List" w:semiHidden="1" w:unhideWhenUsed="1"/>
+    <w:lsdException w:name="Outline List 1" w:semiHidden="1" w:unhideWhenUsed="1"/>
+    <w:lsdException w:name="Outline List 2" w:semiHidden="1" w:unhideWhenUsed="1"/>
+    <w:lsdException w:name="Outline List 3" w:semiHidden="1" w:unhideWhenUsed="1"/>
+    <w:lsdException w:name="Table Simple 1" w:semiHidden="1" w:unhideWhenUsed="1"/>
+    <w:lsdException w:name="Table Simple 2" w:semiHidden="1" w:unhideWhenUsed="1"/>
+    <w:lsdException w:name="Table Simple 3" w:semiHidden="1" w:unhideWhenUsed="1"/>
+    <w:lsdException w:name="Table Classic 1" w:semiHidden="1" w:unhideWhenUsed="1"/>
+    <w:lsdException w:name="Table Classic 2" w:semiHidden="1" w:unhideWhenUsed="1"/>
+    <w:lsdException w:name="Table Classic 3" w:semiHidden="1" w:unhideWhenUsed="1"/>
+    <w:lsdException w:name="Table Classic 4" w:semiHidden="1" w:unhideWhenUsed="1"/>
+    <w:lsdException w:name="Table Colorful 1" w:semiHidden="1" w:unhideWhenUsed="1"/>
+    <w:lsdException w:name="Table Colorful 2" w:semiHidden="1" w:unhideWhenUsed="1"/>
+    <w:lsdException w:name="Table Colorful 3" w:semiHidden="1" w:unhideWhenUsed="1"/>
+    <w:lsdException w:name="Table Columns 1" w:semiHidden="1" w:unhideWhenUsed="1"/>
+    <w:lsdException w:name="Table Columns 2" w:semiHidden="1" w:unhideWhenUsed="1"/>
+    <w:lsdException w:name="Table Columns 3" w:semiHidden="1" w:unhideWhenUsed="1"/>
+    <w:lsdException w:name="Table Columns 4" w:semiHidden="1" w:unhideWhenUsed="1"/>
+    <w:lsdException w:name="Table Columns 5" w:semiHidden="1" w:unhideWhenUsed="1"/>
+    <w:lsdException w:name="Table Grid 1" w:semiHidden="1" w:unhideWhenUsed="1"/>
+    <w:lsdException w:name="Table Grid 2" w:semiHidden="1" w:unhideWhenUsed="1"/>
+    <w:lsdException w:name="Table Grid 3" w:semiHidden="1" w:unhideWhenUsed="1"/>
+    <w:lsdException w:name="Table Grid 4" w:semiHidden="1" w:unhideWhenUsed="1"/>
+    <w:lsdException w:name="Table Grid 5" w:semiHidden="1" w:unhideWhenUsed="1"/>
+    <w:lsdException w:name="Table Grid 6" w:semiHidden="1" w:unhideWhenUsed="1"/>
+    <w:lsdException w:name="Table Grid 7" w:semiHidden="1" w:unhideWhenUsed="1"/>
+    <w:lsdException w:name="Table Grid 8" w:semiHidden="1" w:unhideWhenUsed="1"/>
+    <w:lsdException w:name="Table List 1" w:semiHidden="1" w:unhideWhenUsed="1"/>
+    <w:lsdException w:name="Table List 2" w:semiHidden="1" w:unhideWhenUsed="1"/>
+    <w:lsdException w:name="Table List 3" w:semiHidden="1" w:unhideWhenUsed="1"/>
+    <w:lsdException w:name="Table List 4" w:semiHidden="1" w:unhideWhenUsed="1"/>
+    <w:lsdException w:name="Table List 5" w:semiHidden="1" w:unhideWhenUsed="1"/>
+    <w:lsdException w:name="Table List 6" w:semiHidden="1" w:unhideWhenUsed="1"/>
+    <w:lsdException w:name="Table List 7" w:semiHidden="1" w:unhideWhenUsed="1"/>
+    <w:lsdException w:name="Table List 8" w:semiHidden="1" w:unhideWhenUsed="1"/>
+    <w:lsdException w:name="Table 3D effects 1" w:semiHidden="1" w:unhideWhenUsed="1"/>
+    <w:lsdException w:name="Table 3D effects 2" w:semiHidden="1" w:unhideWhenUsed="1"/>
+    <w:lsdException w:name="Table 3D effects 3" w:semiHidden="1" w:unhideWhenUsed="1"/>
+    <w:lsdException w:name="Table Contemporary" w:semiHidden="1" w:unhideWhenUsed="1"/>
+    <w:lsdException w:name="Table Elegant" w:semiHidden="1" w:unhideWhenUsed="1"/>
+    <w:lsdException w:name="Table Professional" w:semiHidden="1" w:unhideWhenUsed="1"/>
+    <w:lsdException w:name="Table Subtle 1" w:semiHidden="1" w:unhideWhenUsed="1"/>
+    <w:lsdException w:name="Table Subtle 2" w:semiHidden="1" w:unhideWhenUsed="1"/>
+    <w:lsdException w:name="Table Web 1" w:semiHidden="1" w:unhideWhenUsed="1"/>
+    <w:lsdException w:name="Table Web 2" w:semiHidden="1" w:unhideWhenUsed="1"/>
+    <w:lsdException w:name="Table Web 3" w:semiHidden="1" w:unhideWhenUsed="1"/>
+    <w:lsdException w:name="Balloon Text" w:semiHidden="1" w:unhideWhenUsed="1"/>
+    <w:lsdException w:name="Table Theme" w:semiHidden="1" w:unhideWhenUsed="1"/>
     <w:lsdException w:name="Placeholder Text" w:semiHidden="1" w:uiPriority="99"/>
     <w:lsdException w:name="No Spacing" w:uiPriority="1" w:qFormat="1"/>
     <w:lsdException w:name="Light Shading" w:uiPriority="60"/>
@@ -13693,877 +13426,110 @@
     <w:lsdException w:name="Book Title" w:uiPriority="33" w:qFormat="1"/>
     <w:lsdException w:name="Bibliography" w:semiHidden="1" w:uiPriority="37" w:unhideWhenUsed="1"/>
     <w:lsdException w:name="TOC Heading" w:semiHidden="1" w:uiPriority="39" w:unhideWhenUsed="1" w:qFormat="1"/>
-  </w:latentStyles>
-  <w:style w:type="paragraph" w:default="1" w:styleId="Normal">
-    <w:name w:val="Normal"/>
-    <w:qFormat/>
-    <w:rsid w:val="00B938C2"/>
-    <w:pPr>
-      <w:widowControl w:val="0"/>
-      <w:suppressAutoHyphens/>
-    </w:pPr>
-    <w:rPr>
-      <w:rFonts w:ascii="Calibri" w:eastAsia="Lucida Sans Unicode" w:hAnsi="Calibri" w:cs="ThorndaleAMT-Bold"/>
-      <w:b/>
-      <w:bCs/>
-      <w:color w:val="000000"/>
-      <w:sz w:val="24"/>
-      <w:szCs w:val="24"/>
-      <w:lang w:eastAsia="ar-SA"/>
-    </w:rPr>
-  </w:style>
-  <w:style w:type="paragraph" w:styleId="Ttulo1">
-    <w:name w:val="heading 1"/>
-    <w:aliases w:val="PSC_Titulo_1,H1,Head1,Título 1 Big,PSC_Titulo_1 Char"/>
-    <w:basedOn w:val="Normal"/>
-    <w:next w:val="Normal"/>
-    <w:qFormat/>
-    <w:rsid w:val="006540B9"/>
-    <w:pPr>
-      <w:keepNext/>
-      <w:widowControl/>
-      <w:numPr>
-        <w:numId w:val="1"/>
-      </w:numPr>
-      <w:pBdr>
-        <w:bottom w:val="single" w:sz="4" w:space="1" w:color="auto"/>
-      </w:pBdr>
-      <w:shd w:val="clear" w:color="auto" w:fill="FFFFFF"/>
-      <w:suppressAutoHyphens w:val="0"/>
-      <w:spacing w:before="500" w:after="120"/>
-      <w:jc w:val="both"/>
-      <w:outlineLvl w:val="0"/>
-    </w:pPr>
-    <w:rPr>
-      <w:rFonts w:ascii="Verdana" w:eastAsia="Times New Roman" w:hAnsi="Verdana" w:cs="Times New Roman"/>
-      <w:bCs w:val="0"/>
-      <w:color w:val="auto"/>
-      <w:kern w:val="28"/>
-      <w:szCs w:val="20"/>
-      <w:lang w:eastAsia="pt-BR"/>
-    </w:rPr>
-  </w:style>
-  <w:style w:type="paragraph" w:styleId="Ttulo2">
-    <w:name w:val="heading 2"/>
-    <w:aliases w:val="Título 32,PSC_Titulo_3 + 11 pt,À esquerda:  0 cm,Primeira linha:  0 cm + 11 pt...,PSC_Titulo_2"/>
-    <w:basedOn w:val="Normal"/>
-    <w:next w:val="Normal"/>
-    <w:qFormat/>
-    <w:rsid w:val="006540B9"/>
-    <w:pPr>
-      <w:keepNext/>
-      <w:widowControl/>
-      <w:numPr>
-        <w:ilvl w:val="1"/>
-        <w:numId w:val="1"/>
-      </w:numPr>
-      <w:suppressAutoHyphens w:val="0"/>
-      <w:spacing w:before="240" w:after="60"/>
-      <w:jc w:val="both"/>
-      <w:outlineLvl w:val="1"/>
-    </w:pPr>
-    <w:rPr>
-      <w:rFonts w:ascii="Times" w:eastAsia="Times New Roman" w:hAnsi="Times" w:cs="Times New Roman"/>
-      <w:bCs w:val="0"/>
-      <w:color w:val="auto"/>
-      <w:szCs w:val="20"/>
-      <w:lang w:eastAsia="pt-BR"/>
-    </w:rPr>
-  </w:style>
-  <w:style w:type="paragraph" w:styleId="Ttulo3">
-    <w:name w:val="heading 3"/>
-    <w:aliases w:val="PSC_Titulo_3"/>
-    <w:basedOn w:val="Normal"/>
-    <w:next w:val="Normal"/>
-    <w:link w:val="Ttulo3Char"/>
-    <w:qFormat/>
-    <w:rsid w:val="006540B9"/>
-    <w:pPr>
-      <w:keepNext/>
-      <w:widowControl/>
-      <w:numPr>
-        <w:ilvl w:val="2"/>
-        <w:numId w:val="1"/>
-      </w:numPr>
-      <w:suppressAutoHyphens w:val="0"/>
-      <w:spacing w:before="240" w:after="60"/>
-      <w:jc w:val="both"/>
-      <w:outlineLvl w:val="2"/>
-    </w:pPr>
-    <w:rPr>
-      <w:rFonts w:ascii="Times New Roman" w:eastAsia="Times New Roman" w:hAnsi="Times New Roman" w:cs="Times New Roman"/>
-      <w:bCs w:val="0"/>
-      <w:color w:val="auto"/>
-      <w:sz w:val="22"/>
-      <w:szCs w:val="20"/>
-      <w:lang w:eastAsia="pt-BR"/>
-    </w:rPr>
-  </w:style>
-  <w:style w:type="paragraph" w:styleId="Ttulo4">
-    <w:name w:val="heading 4"/>
-    <w:aliases w:val="PSC_Titulo_4"/>
-    <w:basedOn w:val="Normal"/>
-    <w:next w:val="Normal"/>
-    <w:link w:val="Ttulo4Char"/>
-    <w:qFormat/>
-    <w:rsid w:val="006540B9"/>
-    <w:pPr>
-      <w:keepNext/>
-      <w:widowControl/>
-      <w:numPr>
-        <w:ilvl w:val="3"/>
-        <w:numId w:val="1"/>
-      </w:numPr>
-      <w:suppressAutoHyphens w:val="0"/>
-      <w:spacing w:before="240" w:after="60"/>
-      <w:jc w:val="both"/>
-      <w:outlineLvl w:val="3"/>
-    </w:pPr>
-    <w:rPr>
-      <w:rFonts w:ascii="Times New Roman" w:eastAsia="Times New Roman" w:hAnsi="Times New Roman" w:cs="Times New Roman"/>
-      <w:b w:val="0"/>
-      <w:bCs w:val="0"/>
-      <w:color w:val="auto"/>
-      <w:sz w:val="22"/>
-      <w:szCs w:val="20"/>
-      <w:lang w:eastAsia="pt-BR"/>
-    </w:rPr>
-  </w:style>
-  <w:style w:type="paragraph" w:styleId="Ttulo5">
-    <w:name w:val="heading 5"/>
-    <w:basedOn w:val="Normal"/>
-    <w:next w:val="Normal"/>
-    <w:qFormat/>
-    <w:rsid w:val="006540B9"/>
-    <w:pPr>
-      <w:widowControl/>
-      <w:numPr>
-        <w:ilvl w:val="4"/>
-        <w:numId w:val="1"/>
-      </w:numPr>
-      <w:suppressAutoHyphens w:val="0"/>
-      <w:spacing w:before="240" w:after="60"/>
-      <w:jc w:val="both"/>
-      <w:outlineLvl w:val="4"/>
-    </w:pPr>
-    <w:rPr>
-      <w:rFonts w:ascii="Arial" w:eastAsia="Times New Roman" w:hAnsi="Arial" w:cs="Times New Roman"/>
-      <w:b w:val="0"/>
-      <w:bCs w:val="0"/>
-      <w:color w:val="auto"/>
-      <w:sz w:val="22"/>
-      <w:szCs w:val="20"/>
-      <w:lang w:eastAsia="pt-BR"/>
-    </w:rPr>
-  </w:style>
-  <w:style w:type="paragraph" w:styleId="Ttulo6">
-    <w:name w:val="heading 6"/>
-    <w:basedOn w:val="Normal"/>
-    <w:next w:val="Normal"/>
-    <w:qFormat/>
-    <w:rsid w:val="006540B9"/>
-    <w:pPr>
-      <w:widowControl/>
-      <w:numPr>
-        <w:ilvl w:val="5"/>
-        <w:numId w:val="1"/>
-      </w:numPr>
-      <w:suppressAutoHyphens w:val="0"/>
-      <w:spacing w:before="240" w:after="60"/>
-      <w:jc w:val="both"/>
-      <w:outlineLvl w:val="5"/>
-    </w:pPr>
-    <w:rPr>
-      <w:rFonts w:ascii="Arial" w:eastAsia="Times New Roman" w:hAnsi="Arial" w:cs="Times New Roman"/>
-      <w:b w:val="0"/>
-      <w:bCs w:val="0"/>
-      <w:color w:val="auto"/>
-      <w:sz w:val="22"/>
-      <w:szCs w:val="20"/>
-      <w:lang w:eastAsia="pt-BR"/>
-    </w:rPr>
-  </w:style>
-  <w:style w:type="paragraph" w:styleId="Ttulo7">
-    <w:name w:val="heading 7"/>
-    <w:basedOn w:val="Normal"/>
-    <w:next w:val="Normal"/>
-    <w:qFormat/>
-    <w:rsid w:val="006540B9"/>
-    <w:pPr>
-      <w:widowControl/>
-      <w:numPr>
-        <w:ilvl w:val="6"/>
-        <w:numId w:val="1"/>
-      </w:numPr>
-      <w:suppressAutoHyphens w:val="0"/>
-      <w:spacing w:before="240" w:after="60"/>
-      <w:jc w:val="both"/>
-      <w:outlineLvl w:val="6"/>
-    </w:pPr>
-    <w:rPr>
-      <w:rFonts w:ascii="Arial" w:eastAsia="Times New Roman" w:hAnsi="Arial" w:cs="Times New Roman"/>
-      <w:b w:val="0"/>
-      <w:bCs w:val="0"/>
-      <w:color w:val="auto"/>
-      <w:sz w:val="22"/>
-      <w:szCs w:val="20"/>
-      <w:lang w:eastAsia="pt-BR"/>
-    </w:rPr>
-  </w:style>
-  <w:style w:type="paragraph" w:styleId="Ttulo8">
-    <w:name w:val="heading 8"/>
-    <w:basedOn w:val="Normal"/>
-    <w:next w:val="Normal"/>
-    <w:qFormat/>
-    <w:rsid w:val="006540B9"/>
-    <w:pPr>
-      <w:widowControl/>
-      <w:numPr>
-        <w:ilvl w:val="7"/>
-        <w:numId w:val="1"/>
-      </w:numPr>
-      <w:suppressAutoHyphens w:val="0"/>
-      <w:spacing w:before="240" w:after="60"/>
-      <w:jc w:val="both"/>
-      <w:outlineLvl w:val="7"/>
-    </w:pPr>
-    <w:rPr>
-      <w:rFonts w:ascii="Arial" w:eastAsia="Times New Roman" w:hAnsi="Arial" w:cs="Times New Roman"/>
-      <w:b w:val="0"/>
-      <w:bCs w:val="0"/>
-      <w:color w:val="auto"/>
-      <w:sz w:val="20"/>
-      <w:szCs w:val="20"/>
-      <w:lang w:eastAsia="pt-BR"/>
-    </w:rPr>
-  </w:style>
-  <w:style w:type="paragraph" w:styleId="Ttulo9">
-    <w:name w:val="heading 9"/>
-    <w:basedOn w:val="Normal"/>
-    <w:next w:val="Normal"/>
-    <w:qFormat/>
-    <w:rsid w:val="006540B9"/>
-    <w:pPr>
-      <w:widowControl/>
-      <w:numPr>
-        <w:ilvl w:val="8"/>
-        <w:numId w:val="1"/>
-      </w:numPr>
-      <w:suppressAutoHyphens w:val="0"/>
-      <w:spacing w:before="240" w:after="60"/>
-      <w:jc w:val="both"/>
-      <w:outlineLvl w:val="8"/>
-    </w:pPr>
-    <w:rPr>
-      <w:rFonts w:ascii="Arial" w:eastAsia="Times New Roman" w:hAnsi="Arial" w:cs="Times New Roman"/>
-      <w:b w:val="0"/>
-      <w:bCs w:val="0"/>
-      <w:color w:val="auto"/>
-      <w:sz w:val="20"/>
-      <w:szCs w:val="20"/>
-      <w:lang w:eastAsia="pt-BR"/>
-    </w:rPr>
-  </w:style>
-  <w:style w:type="character" w:default="1" w:styleId="Fontepargpadro">
-    <w:name w:val="Default Paragraph Font"/>
-    <w:uiPriority w:val="1"/>
-    <w:semiHidden/>
-    <w:unhideWhenUsed/>
-  </w:style>
-  <w:style w:type="table" w:default="1" w:styleId="Tabelanormal">
-    <w:name w:val="Normal Table"/>
-    <w:uiPriority w:val="99"/>
-    <w:semiHidden/>
-    <w:unhideWhenUsed/>
-    <w:tblPr>
-      <w:tblInd w:w="0" w:type="dxa"/>
-      <w:tblCellMar>
-        <w:top w:w="0" w:type="dxa"/>
-        <w:left w:w="108" w:type="dxa"/>
-        <w:bottom w:w="0" w:type="dxa"/>
-        <w:right w:w="108" w:type="dxa"/>
-      </w:tblCellMar>
-    </w:tblPr>
-  </w:style>
-  <w:style w:type="numbering" w:default="1" w:styleId="Semlista">
-    <w:name w:val="No List"/>
-    <w:uiPriority w:val="99"/>
-    <w:semiHidden/>
-    <w:unhideWhenUsed/>
-  </w:style>
-  <w:style w:type="paragraph" w:styleId="Cabealho">
-    <w:name w:val="header"/>
-    <w:basedOn w:val="Normal"/>
-    <w:rsid w:val="00436E64"/>
-    <w:pPr>
-      <w:tabs>
-        <w:tab w:val="center" w:pos="4252"/>
-        <w:tab w:val="right" w:pos="8504"/>
-      </w:tabs>
-    </w:pPr>
-  </w:style>
-  <w:style w:type="paragraph" w:styleId="Rodap">
-    <w:name w:val="footer"/>
-    <w:basedOn w:val="Normal"/>
-    <w:rsid w:val="00436E64"/>
-    <w:pPr>
-      <w:tabs>
-        <w:tab w:val="center" w:pos="4252"/>
-        <w:tab w:val="right" w:pos="8504"/>
-      </w:tabs>
-    </w:pPr>
-  </w:style>
-  <w:style w:type="table" w:styleId="Tabelacomgrade">
-    <w:name w:val="Table Grid"/>
-    <w:basedOn w:val="Tabelanormal"/>
-    <w:rsid w:val="00322857"/>
-    <w:pPr>
-      <w:widowControl w:val="0"/>
-      <w:suppressAutoHyphens/>
-    </w:pPr>
-    <w:tblPr>
-      <w:tblInd w:w="0" w:type="dxa"/>
-      <w:tblBorders>
-        <w:top w:val="single" w:sz="4" w:space="0" w:color="auto"/>
-        <w:left w:val="single" w:sz="4" w:space="0" w:color="auto"/>
-        <w:bottom w:val="single" w:sz="4" w:space="0" w:color="auto"/>
-        <w:right w:val="single" w:sz="4" w:space="0" w:color="auto"/>
-        <w:insideH w:val="single" w:sz="4" w:space="0" w:color="auto"/>
-        <w:insideV w:val="single" w:sz="4" w:space="0" w:color="auto"/>
-      </w:tblBorders>
-      <w:tblCellMar>
-        <w:top w:w="0" w:type="dxa"/>
-        <w:left w:w="108" w:type="dxa"/>
-        <w:bottom w:w="0" w:type="dxa"/>
-        <w:right w:w="108" w:type="dxa"/>
-      </w:tblCellMar>
-    </w:tblPr>
-  </w:style>
-  <w:style w:type="paragraph" w:customStyle="1" w:styleId="Tabletext">
-    <w:name w:val="Tabletext"/>
-    <w:basedOn w:val="Normal"/>
-    <w:rsid w:val="00322857"/>
-    <w:pPr>
-      <w:keepLines/>
-      <w:suppressAutoHyphens w:val="0"/>
-      <w:spacing w:before="60" w:after="60" w:line="240" w:lineRule="atLeast"/>
-      <w:ind w:left="284"/>
-    </w:pPr>
-    <w:rPr>
-      <w:rFonts w:ascii="Arial" w:eastAsia="Times New Roman" w:hAnsi="Arial" w:cs="Times New Roman"/>
-      <w:b w:val="0"/>
-      <w:bCs w:val="0"/>
-      <w:color w:val="auto"/>
-      <w:sz w:val="20"/>
-      <w:szCs w:val="20"/>
-      <w:lang w:val="en-US" w:eastAsia="pt-BR"/>
-    </w:rPr>
-  </w:style>
-  <w:style w:type="paragraph" w:styleId="Sumrio1">
-    <w:name w:val="toc 1"/>
-    <w:basedOn w:val="Normal"/>
-    <w:next w:val="Normal"/>
-    <w:autoRedefine/>
-    <w:uiPriority w:val="39"/>
-    <w:rsid w:val="000F4FA7"/>
-    <w:pPr>
-      <w:widowControl/>
-      <w:tabs>
-        <w:tab w:val="left" w:pos="900"/>
-        <w:tab w:val="right" w:leader="dot" w:pos="9060"/>
-      </w:tabs>
-      <w:suppressAutoHyphens w:val="0"/>
-      <w:spacing w:before="120"/>
-      <w:ind w:left="435" w:hanging="435"/>
-    </w:pPr>
-    <w:rPr>
-      <w:rFonts w:eastAsia="Times New Roman" w:cs="Times New Roman"/>
-      <w:iCs/>
-      <w:noProof/>
-      <w:color w:val="auto"/>
-      <w:sz w:val="22"/>
-      <w:szCs w:val="22"/>
-      <w:lang w:eastAsia="pt-BR"/>
-    </w:rPr>
-  </w:style>
-  <w:style w:type="paragraph" w:styleId="Sumrio2">
-    <w:name w:val="toc 2"/>
-    <w:basedOn w:val="Normal"/>
-    <w:next w:val="Normal"/>
-    <w:autoRedefine/>
-    <w:uiPriority w:val="39"/>
-    <w:rsid w:val="000F4FA7"/>
-    <w:pPr>
-      <w:widowControl/>
-      <w:tabs>
-        <w:tab w:val="left" w:pos="960"/>
-        <w:tab w:val="right" w:leader="dot" w:pos="9060"/>
-      </w:tabs>
-      <w:suppressAutoHyphens w:val="0"/>
-      <w:spacing w:before="120"/>
-      <w:ind w:left="220"/>
-    </w:pPr>
-    <w:rPr>
-      <w:rFonts w:eastAsia="Times New Roman" w:cs="Times New Roman"/>
-      <w:b w:val="0"/>
-      <w:noProof/>
-      <w:color w:val="auto"/>
-      <w:sz w:val="22"/>
-      <w:szCs w:val="26"/>
-      <w:lang w:eastAsia="pt-BR"/>
-    </w:rPr>
-  </w:style>
-  <w:style w:type="paragraph" w:styleId="Sumrio3">
-    <w:name w:val="toc 3"/>
-    <w:basedOn w:val="Normal"/>
-    <w:next w:val="Normal"/>
-    <w:autoRedefine/>
-    <w:uiPriority w:val="39"/>
-    <w:rsid w:val="000F4FA7"/>
-    <w:pPr>
-      <w:widowControl/>
-      <w:tabs>
-        <w:tab w:val="left" w:pos="1320"/>
-        <w:tab w:val="right" w:leader="dot" w:pos="9060"/>
-      </w:tabs>
-      <w:suppressAutoHyphens w:val="0"/>
-      <w:ind w:left="220"/>
-    </w:pPr>
-    <w:rPr>
-      <w:rFonts w:eastAsia="Times New Roman" w:cs="Times New Roman"/>
-      <w:b w:val="0"/>
-      <w:bCs w:val="0"/>
-      <w:color w:val="auto"/>
-      <w:sz w:val="22"/>
-      <w:lang w:eastAsia="pt-BR"/>
-    </w:rPr>
-  </w:style>
-  <w:style w:type="character" w:styleId="Hyperlink">
-    <w:name w:val="Hyperlink"/>
-    <w:aliases w:val="PSC_Hyperlink"/>
-    <w:uiPriority w:val="99"/>
-    <w:rsid w:val="00C91A45"/>
-    <w:rPr>
-      <w:color w:val="0000FF"/>
-      <w:u w:val="single"/>
-    </w:rPr>
-  </w:style>
-  <w:style w:type="paragraph" w:customStyle="1" w:styleId="PSCTabelaCabecalho">
-    <w:name w:val="PSC_Tabela_Cabecalho"/>
-    <w:basedOn w:val="Normal"/>
-    <w:autoRedefine/>
-    <w:rsid w:val="002B65D6"/>
-    <w:pPr>
-      <w:widowControl/>
-      <w:suppressAutoHyphens w:val="0"/>
-      <w:spacing w:before="60" w:after="60"/>
-    </w:pPr>
-    <w:rPr>
-      <w:rFonts w:ascii="Verdana" w:eastAsia="Times New Roman" w:hAnsi="Verdana" w:cs="Times New Roman"/>
-      <w:bCs w:val="0"/>
-      <w:color w:val="auto"/>
-      <w:sz w:val="20"/>
-      <w:szCs w:val="20"/>
-      <w:lang w:eastAsia="pt-BR"/>
-    </w:rPr>
-  </w:style>
-  <w:style w:type="paragraph" w:customStyle="1" w:styleId="PSC-Topico1">
-    <w:name w:val="PSC - Topico 1"/>
-    <w:basedOn w:val="Normal"/>
-    <w:autoRedefine/>
-    <w:rsid w:val="00820F2F"/>
-    <w:pPr>
-      <w:widowControl/>
-      <w:suppressAutoHyphens w:val="0"/>
-      <w:spacing w:before="60" w:after="60"/>
-      <w:jc w:val="both"/>
-    </w:pPr>
-    <w:rPr>
-      <w:rFonts w:ascii="Times" w:eastAsia="Times New Roman" w:hAnsi="Times" w:cs="Times New Roman"/>
-      <w:b w:val="0"/>
-      <w:bCs w:val="0"/>
-      <w:color w:val="auto"/>
-      <w:sz w:val="22"/>
-      <w:szCs w:val="20"/>
-      <w:lang w:eastAsia="pt-BR"/>
-    </w:rPr>
-  </w:style>
-  <w:style w:type="character" w:styleId="Nmerodepgina">
-    <w:name w:val="page number"/>
-    <w:basedOn w:val="Fontepargpadro"/>
-    <w:rsid w:val="00787375"/>
-  </w:style>
-  <w:style w:type="paragraph" w:customStyle="1" w:styleId="Default">
-    <w:name w:val="Default"/>
-    <w:rsid w:val="00554D83"/>
-    <w:pPr>
-      <w:autoSpaceDE w:val="0"/>
-      <w:autoSpaceDN w:val="0"/>
-      <w:adjustRightInd w:val="0"/>
-    </w:pPr>
-    <w:rPr>
-      <w:rFonts w:ascii="TimesNewRoman,Bold" w:hAnsi="TimesNewRoman,Bold"/>
-    </w:rPr>
-  </w:style>
-  <w:style w:type="paragraph" w:styleId="Sumrio4">
-    <w:name w:val="toc 4"/>
-    <w:basedOn w:val="Normal"/>
-    <w:next w:val="Normal"/>
-    <w:autoRedefine/>
-    <w:uiPriority w:val="39"/>
-    <w:rsid w:val="000F4FA7"/>
-    <w:pPr>
-      <w:tabs>
-        <w:tab w:val="right" w:leader="dot" w:pos="9060"/>
-      </w:tabs>
-      <w:ind w:left="1330"/>
-    </w:pPr>
-    <w:rPr>
-      <w:rFonts w:cs="Times New Roman"/>
-      <w:b w:val="0"/>
-      <w:noProof/>
-      <w:sz w:val="22"/>
-      <w:szCs w:val="22"/>
-    </w:rPr>
-  </w:style>
-  <w:style w:type="paragraph" w:customStyle="1" w:styleId="PSCReferencia">
-    <w:name w:val="PSC_Referencia"/>
-    <w:basedOn w:val="Normal"/>
-    <w:rsid w:val="00F35FC0"/>
-    <w:pPr>
-      <w:widowControl/>
-      <w:numPr>
-        <w:numId w:val="4"/>
-      </w:numPr>
-      <w:suppressAutoHyphens w:val="0"/>
-      <w:spacing w:before="60" w:after="60"/>
-      <w:jc w:val="both"/>
-      <w:outlineLvl w:val="0"/>
-    </w:pPr>
-    <w:rPr>
-      <w:rFonts w:ascii="Times" w:eastAsia="Times New Roman" w:hAnsi="Times" w:cs="Times New Roman"/>
-      <w:b w:val="0"/>
-      <w:bCs w:val="0"/>
-      <w:color w:val="auto"/>
-      <w:sz w:val="22"/>
-      <w:szCs w:val="20"/>
-      <w:lang w:eastAsia="pt-BR"/>
-    </w:rPr>
-  </w:style>
-  <w:style w:type="paragraph" w:styleId="Textodebalo">
-    <w:name w:val="Balloon Text"/>
-    <w:basedOn w:val="Normal"/>
-    <w:semiHidden/>
-    <w:rsid w:val="008377EB"/>
-    <w:rPr>
-      <w:rFonts w:ascii="Tahoma" w:hAnsi="Tahoma" w:cs="Tahoma"/>
-      <w:sz w:val="16"/>
-      <w:szCs w:val="16"/>
-    </w:rPr>
-  </w:style>
-  <w:style w:type="paragraph" w:styleId="PargrafodaLista">
-    <w:name w:val="List Paragraph"/>
-    <w:basedOn w:val="Normal"/>
-    <w:uiPriority w:val="34"/>
-    <w:qFormat/>
-    <w:rsid w:val="009F2BE1"/>
-    <w:pPr>
-      <w:widowControl/>
-      <w:suppressAutoHyphens w:val="0"/>
-      <w:ind w:left="720"/>
-      <w:contextualSpacing/>
-    </w:pPr>
-    <w:rPr>
-      <w:rFonts w:ascii="Times New Roman" w:eastAsia="Times New Roman" w:hAnsi="Times New Roman" w:cs="Times New Roman"/>
-      <w:b w:val="0"/>
-      <w:bCs w:val="0"/>
-      <w:color w:val="auto"/>
-      <w:lang w:eastAsia="pt-BR"/>
-    </w:rPr>
-  </w:style>
-  <w:style w:type="paragraph" w:customStyle="1" w:styleId="PSCComentarioTemplate">
-    <w:name w:val="PSC_Comentario_Template"/>
-    <w:basedOn w:val="Normal"/>
-    <w:rsid w:val="007E5ADF"/>
-    <w:pPr>
-      <w:widowControl/>
-      <w:suppressAutoHyphens w:val="0"/>
-      <w:spacing w:before="60" w:after="60"/>
-      <w:jc w:val="both"/>
-    </w:pPr>
-    <w:rPr>
-      <w:rFonts w:ascii="Times" w:eastAsia="Times New Roman" w:hAnsi="Times" w:cs="Times New Roman"/>
-      <w:b w:val="0"/>
-      <w:bCs w:val="0"/>
-      <w:i/>
-      <w:color w:val="auto"/>
-      <w:sz w:val="22"/>
-      <w:szCs w:val="20"/>
-      <w:lang w:eastAsia="pt-BR"/>
-    </w:rPr>
-  </w:style>
-  <w:style w:type="paragraph" w:styleId="Corpodetexto">
-    <w:name w:val="Body Text"/>
-    <w:basedOn w:val="Normal"/>
-    <w:link w:val="CorpodetextoChar"/>
-    <w:rsid w:val="00FA3671"/>
-    <w:pPr>
-      <w:widowControl/>
-      <w:spacing w:before="60"/>
-      <w:jc w:val="both"/>
-    </w:pPr>
-    <w:rPr>
-      <w:rFonts w:ascii="Arial" w:eastAsia="Times New Roman" w:hAnsi="Arial" w:cs="Times New Roman"/>
-      <w:b w:val="0"/>
-      <w:bCs w:val="0"/>
-      <w:i/>
-      <w:color w:val="auto"/>
-      <w:szCs w:val="20"/>
-      <w:lang w:val="x-none"/>
-    </w:rPr>
-  </w:style>
-  <w:style w:type="character" w:customStyle="1" w:styleId="CorpodetextoChar">
-    <w:name w:val="Corpo de texto Char"/>
-    <w:link w:val="Corpodetexto"/>
-    <w:rsid w:val="00FA3671"/>
-    <w:rPr>
-      <w:rFonts w:ascii="Arial" w:hAnsi="Arial"/>
-      <w:i/>
-      <w:sz w:val="24"/>
-      <w:lang w:eastAsia="ar-SA"/>
-    </w:rPr>
-  </w:style>
-  <w:style w:type="paragraph" w:styleId="Legenda">
-    <w:name w:val="caption"/>
-    <w:basedOn w:val="Normal"/>
-    <w:next w:val="Normal"/>
-    <w:qFormat/>
-    <w:rsid w:val="000A3EF5"/>
-    <w:rPr>
-      <w:sz w:val="20"/>
-      <w:szCs w:val="20"/>
-    </w:rPr>
-  </w:style>
-  <w:style w:type="character" w:styleId="HiperlinkVisitado">
-    <w:name w:val="FollowedHyperlink"/>
-    <w:rsid w:val="00211AB3"/>
-    <w:rPr>
-      <w:color w:val="800080"/>
-      <w:u w:val="single"/>
-    </w:rPr>
-  </w:style>
-  <w:style w:type="paragraph" w:styleId="Textodenotaderodap">
-    <w:name w:val="footnote text"/>
-    <w:basedOn w:val="Normal"/>
-    <w:semiHidden/>
-    <w:rsid w:val="00863BB3"/>
-    <w:rPr>
-      <w:sz w:val="20"/>
-      <w:szCs w:val="20"/>
-    </w:rPr>
-  </w:style>
-  <w:style w:type="paragraph" w:styleId="Sumrio5">
-    <w:name w:val="toc 5"/>
-    <w:basedOn w:val="Normal"/>
-    <w:next w:val="Normal"/>
-    <w:autoRedefine/>
-    <w:semiHidden/>
-    <w:rsid w:val="000F4FA7"/>
-    <w:pPr>
-      <w:ind w:left="960"/>
-    </w:pPr>
-  </w:style>
-  <w:style w:type="character" w:styleId="Refdenotaderodap">
-    <w:name w:val="footnote reference"/>
-    <w:semiHidden/>
-    <w:rsid w:val="00863BB3"/>
-    <w:rPr>
-      <w:vertAlign w:val="superscript"/>
-    </w:rPr>
-  </w:style>
-  <w:style w:type="character" w:customStyle="1" w:styleId="Ttulo4Char">
-    <w:name w:val="Título 4 Char"/>
-    <w:aliases w:val="PSC_Titulo_4 Char"/>
-    <w:link w:val="Ttulo4"/>
-    <w:rsid w:val="00D04225"/>
-    <w:rPr>
-      <w:sz w:val="22"/>
-    </w:rPr>
-  </w:style>
-  <w:style w:type="character" w:customStyle="1" w:styleId="Ttulo3Char">
-    <w:name w:val="Título 3 Char"/>
-    <w:aliases w:val="PSC_Titulo_3 Char"/>
-    <w:link w:val="Ttulo3"/>
-    <w:rsid w:val="00AB1CE1"/>
-    <w:rPr>
-      <w:b/>
-      <w:sz w:val="22"/>
-    </w:rPr>
-  </w:style>
-  <w:style w:type="character" w:styleId="nfase">
-    <w:name w:val="Emphasis"/>
-    <w:qFormat/>
-    <w:rsid w:val="007E7672"/>
-    <w:rPr>
-      <w:i/>
-      <w:iCs/>
-    </w:rPr>
-  </w:style>
-  <w:style w:type="character" w:styleId="Forte">
-    <w:name w:val="Strong"/>
-    <w:qFormat/>
-    <w:rsid w:val="007E7672"/>
-    <w:rPr>
-      <w:b/>
-      <w:bCs/>
-    </w:rPr>
-  </w:style>
-</w:styles>
-</file>
-
-<file path=word/stylesWithEffects.xml><?xml version="1.0" encoding="utf-8"?>
-<w:styles xmlns:wpc="http://schemas.microsoft.com/office/word/2010/wordprocessingCanvas" xmlns:mc="http://schemas.openxmlformats.org/markup-compatibility/2006" xmlns:o="urn:schemas-microsoft-com:office:office" xmlns:r="http://schemas.openxmlformats.org/officeDocument/2006/relationships" xmlns:m="http://schemas.openxmlformats.org/officeDocument/2006/math" xmlns:v="urn:schemas-microsoft-com:vml" xmlns:wp14="http://schemas.microsoft.com/office/word/2010/wordprocessingDrawing" xmlns:wp="http://schemas.openxmlformats.org/drawingml/2006/wordprocessingDrawing" xmlns:w10="urn:schemas-microsoft-com:office:word" xmlns:w="http://schemas.openxmlformats.org/wordprocessingml/2006/main" xmlns:w14="http://schemas.microsoft.com/office/word/2010/wordml" xmlns:wpg="http://schemas.microsoft.com/office/word/2010/wordprocessingGroup" xmlns:wpi="http://schemas.microsoft.com/office/word/2010/wordprocessingInk" xmlns:wne="http://schemas.microsoft.com/office/word/2006/wordml" xmlns:wps="http://schemas.microsoft.com/office/word/2010/wordprocessingShape" mc:Ignorable="w14 wp14">
-  <w:docDefaults>
-    <w:rPrDefault>
-      <w:rPr>
-        <w:rFonts w:ascii="Times New Roman" w:eastAsia="Times New Roman" w:hAnsi="Times New Roman" w:cs="Times New Roman"/>
-        <w:lang w:val="pt-BR" w:eastAsia="pt-BR" w:bidi="ar-SA"/>
-      </w:rPr>
-    </w:rPrDefault>
-    <w:pPrDefault/>
-  </w:docDefaults>
-  <w:latentStyles w:defLockedState="0" w:defUIPriority="0" w:defSemiHidden="0" w:defUnhideWhenUsed="0" w:defQFormat="0" w:count="267">
-    <w:lsdException w:name="Normal" w:qFormat="1"/>
-    <w:lsdException w:name="heading 1" w:qFormat="1"/>
-    <w:lsdException w:name="heading 2" w:qFormat="1"/>
-    <w:lsdException w:name="heading 3" w:qFormat="1"/>
-    <w:lsdException w:name="heading 4" w:qFormat="1"/>
-    <w:lsdException w:name="heading 5" w:qFormat="1"/>
-    <w:lsdException w:name="heading 6" w:qFormat="1"/>
-    <w:lsdException w:name="heading 7" w:qFormat="1"/>
-    <w:lsdException w:name="heading 8" w:qFormat="1"/>
-    <w:lsdException w:name="heading 9" w:qFormat="1"/>
-    <w:lsdException w:name="toc 1" w:uiPriority="39"/>
-    <w:lsdException w:name="toc 2" w:uiPriority="39"/>
-    <w:lsdException w:name="toc 3" w:uiPriority="39"/>
-    <w:lsdException w:name="toc 4" w:uiPriority="39"/>
-    <w:lsdException w:name="caption" w:qFormat="1"/>
-    <w:lsdException w:name="Title" w:qFormat="1"/>
-    <w:lsdException w:name="Subtitle" w:qFormat="1"/>
-    <w:lsdException w:name="Hyperlink" w:uiPriority="99"/>
-    <w:lsdException w:name="Strong" w:qFormat="1"/>
-    <w:lsdException w:name="Emphasis" w:qFormat="1"/>
-    <w:lsdException w:name="Placeholder Text" w:semiHidden="1" w:uiPriority="99"/>
-    <w:lsdException w:name="No Spacing" w:uiPriority="1" w:qFormat="1"/>
-    <w:lsdException w:name="Light Shading" w:uiPriority="60"/>
-    <w:lsdException w:name="Light List" w:uiPriority="61"/>
-    <w:lsdException w:name="Light Grid" w:uiPriority="62"/>
-    <w:lsdException w:name="Medium Shading 1" w:uiPriority="63"/>
-    <w:lsdException w:name="Medium Shading 2" w:uiPriority="64"/>
-    <w:lsdException w:name="Medium List 1" w:uiPriority="65"/>
-    <w:lsdException w:name="Medium List 2" w:uiPriority="66"/>
-    <w:lsdException w:name="Medium Grid 1" w:uiPriority="67"/>
-    <w:lsdException w:name="Medium Grid 2" w:uiPriority="68"/>
-    <w:lsdException w:name="Medium Grid 3" w:uiPriority="69"/>
-    <w:lsdException w:name="Dark List" w:uiPriority="70"/>
-    <w:lsdException w:name="Colorful Shading" w:uiPriority="71"/>
-    <w:lsdException w:name="Colorful List" w:uiPriority="72"/>
-    <w:lsdException w:name="Colorful Grid" w:uiPriority="73"/>
-    <w:lsdException w:name="Light Shading Accent 1" w:uiPriority="60"/>
-    <w:lsdException w:name="Light List Accent 1" w:uiPriority="61"/>
-    <w:lsdException w:name="Light Grid Accent 1" w:uiPriority="62"/>
-    <w:lsdException w:name="Medium Shading 1 Accent 1" w:uiPriority="63"/>
-    <w:lsdException w:name="Medium Shading 2 Accent 1" w:uiPriority="64"/>
-    <w:lsdException w:name="Medium List 1 Accent 1" w:uiPriority="65"/>
-    <w:lsdException w:name="Revision" w:semiHidden="1" w:uiPriority="99"/>
-    <w:lsdException w:name="List Paragraph" w:uiPriority="34" w:qFormat="1"/>
-    <w:lsdException w:name="Quote" w:uiPriority="29" w:qFormat="1"/>
-    <w:lsdException w:name="Intense Quote" w:uiPriority="30" w:qFormat="1"/>
-    <w:lsdException w:name="Medium List 2 Accent 1" w:uiPriority="66"/>
-    <w:lsdException w:name="Medium Grid 1 Accent 1" w:uiPriority="67"/>
-    <w:lsdException w:name="Medium Grid 2 Accent 1" w:uiPriority="68"/>
-    <w:lsdException w:name="Medium Grid 3 Accent 1" w:uiPriority="69"/>
-    <w:lsdException w:name="Dark List Accent 1" w:uiPriority="70"/>
-    <w:lsdException w:name="Colorful Shading Accent 1" w:uiPriority="71"/>
-    <w:lsdException w:name="Colorful List Accent 1" w:uiPriority="72"/>
-    <w:lsdException w:name="Colorful Grid Accent 1" w:uiPriority="73"/>
-    <w:lsdException w:name="Light Shading Accent 2" w:uiPriority="60"/>
-    <w:lsdException w:name="Light List Accent 2" w:uiPriority="61"/>
-    <w:lsdException w:name="Light Grid Accent 2" w:uiPriority="62"/>
-    <w:lsdException w:name="Medium Shading 1 Accent 2" w:uiPriority="63"/>
-    <w:lsdException w:name="Medium Shading 2 Accent 2" w:uiPriority="64"/>
-    <w:lsdException w:name="Medium List 1 Accent 2" w:uiPriority="65"/>
-    <w:lsdException w:name="Medium List 2 Accent 2" w:uiPriority="66"/>
-    <w:lsdException w:name="Medium Grid 1 Accent 2" w:uiPriority="67"/>
-    <w:lsdException w:name="Medium Grid 2 Accent 2" w:uiPriority="68"/>
-    <w:lsdException w:name="Medium Grid 3 Accent 2" w:uiPriority="69"/>
-    <w:lsdException w:name="Dark List Accent 2" w:uiPriority="70"/>
-    <w:lsdException w:name="Colorful Shading Accent 2" w:uiPriority="71"/>
-    <w:lsdException w:name="Colorful List Accent 2" w:uiPriority="72"/>
-    <w:lsdException w:name="Colorful Grid Accent 2" w:uiPriority="73"/>
-    <w:lsdException w:name="Light Shading Accent 3" w:uiPriority="60"/>
-    <w:lsdException w:name="Light List Accent 3" w:uiPriority="61"/>
-    <w:lsdException w:name="Light Grid Accent 3" w:uiPriority="62"/>
-    <w:lsdException w:name="Medium Shading 1 Accent 3" w:uiPriority="63"/>
-    <w:lsdException w:name="Medium Shading 2 Accent 3" w:uiPriority="64"/>
-    <w:lsdException w:name="Medium List 1 Accent 3" w:uiPriority="65"/>
-    <w:lsdException w:name="Medium List 2 Accent 3" w:uiPriority="66"/>
-    <w:lsdException w:name="Medium Grid 1 Accent 3" w:uiPriority="67"/>
-    <w:lsdException w:name="Medium Grid 2 Accent 3" w:uiPriority="68"/>
-    <w:lsdException w:name="Medium Grid 3 Accent 3" w:uiPriority="69"/>
-    <w:lsdException w:name="Dark List Accent 3" w:uiPriority="70"/>
-    <w:lsdException w:name="Colorful Shading Accent 3" w:uiPriority="71"/>
-    <w:lsdException w:name="Colorful List Accent 3" w:uiPriority="72"/>
-    <w:lsdException w:name="Colorful Grid Accent 3" w:uiPriority="73"/>
-    <w:lsdException w:name="Light Shading Accent 4" w:uiPriority="60"/>
-    <w:lsdException w:name="Light List Accent 4" w:uiPriority="61"/>
-    <w:lsdException w:name="Light Grid Accent 4" w:uiPriority="62"/>
-    <w:lsdException w:name="Medium Shading 1 Accent 4" w:uiPriority="63"/>
-    <w:lsdException w:name="Medium Shading 2 Accent 4" w:uiPriority="64"/>
-    <w:lsdException w:name="Medium List 1 Accent 4" w:uiPriority="65"/>
-    <w:lsdException w:name="Medium List 2 Accent 4" w:uiPriority="66"/>
-    <w:lsdException w:name="Medium Grid 1 Accent 4" w:uiPriority="67"/>
-    <w:lsdException w:name="Medium Grid 2 Accent 4" w:uiPriority="68"/>
-    <w:lsdException w:name="Medium Grid 3 Accent 4" w:uiPriority="69"/>
-    <w:lsdException w:name="Dark List Accent 4" w:uiPriority="70"/>
-    <w:lsdException w:name="Colorful Shading Accent 4" w:uiPriority="71"/>
-    <w:lsdException w:name="Colorful List Accent 4" w:uiPriority="72"/>
-    <w:lsdException w:name="Colorful Grid Accent 4" w:uiPriority="73"/>
-    <w:lsdException w:name="Light Shading Accent 5" w:uiPriority="60"/>
-    <w:lsdException w:name="Light List Accent 5" w:uiPriority="61"/>
-    <w:lsdException w:name="Light Grid Accent 5" w:uiPriority="62"/>
-    <w:lsdException w:name="Medium Shading 1 Accent 5" w:uiPriority="63"/>
-    <w:lsdException w:name="Medium Shading 2 Accent 5" w:uiPriority="64"/>
-    <w:lsdException w:name="Medium List 1 Accent 5" w:uiPriority="65"/>
-    <w:lsdException w:name="Medium List 2 Accent 5" w:uiPriority="66"/>
-    <w:lsdException w:name="Medium Grid 1 Accent 5" w:uiPriority="67"/>
-    <w:lsdException w:name="Medium Grid 2 Accent 5" w:uiPriority="68"/>
-    <w:lsdException w:name="Medium Grid 3 Accent 5" w:uiPriority="69"/>
-    <w:lsdException w:name="Dark List Accent 5" w:uiPriority="70"/>
-    <w:lsdException w:name="Colorful Shading Accent 5" w:uiPriority="71"/>
-    <w:lsdException w:name="Colorful List Accent 5" w:uiPriority="72"/>
-    <w:lsdException w:name="Colorful Grid Accent 5" w:uiPriority="73"/>
-    <w:lsdException w:name="Light Shading Accent 6" w:uiPriority="60"/>
-    <w:lsdException w:name="Light List Accent 6" w:uiPriority="61"/>
-    <w:lsdException w:name="Light Grid Accent 6" w:uiPriority="62"/>
-    <w:lsdException w:name="Medium Shading 1 Accent 6" w:uiPriority="63"/>
-    <w:lsdException w:name="Medium Shading 2 Accent 6" w:uiPriority="64"/>
-    <w:lsdException w:name="Medium List 1 Accent 6" w:uiPriority="65"/>
-    <w:lsdException w:name="Medium List 2 Accent 6" w:uiPriority="66"/>
-    <w:lsdException w:name="Medium Grid 1 Accent 6" w:uiPriority="67"/>
-    <w:lsdException w:name="Medium Grid 2 Accent 6" w:uiPriority="68"/>
-    <w:lsdException w:name="Medium Grid 3 Accent 6" w:uiPriority="69"/>
-    <w:lsdException w:name="Dark List Accent 6" w:uiPriority="70"/>
-    <w:lsdException w:name="Colorful Shading Accent 6" w:uiPriority="71"/>
-    <w:lsdException w:name="Colorful List Accent 6" w:uiPriority="72"/>
-    <w:lsdException w:name="Colorful Grid Accent 6" w:uiPriority="73"/>
-    <w:lsdException w:name="Subtle Emphasis" w:uiPriority="19" w:qFormat="1"/>
-    <w:lsdException w:name="Intense Emphasis" w:uiPriority="21" w:qFormat="1"/>
-    <w:lsdException w:name="Subtle Reference" w:uiPriority="31" w:qFormat="1"/>
-    <w:lsdException w:name="Intense Reference" w:uiPriority="32" w:qFormat="1"/>
-    <w:lsdException w:name="Book Title" w:uiPriority="33" w:qFormat="1"/>
-    <w:lsdException w:name="Bibliography" w:semiHidden="1" w:uiPriority="37" w:unhideWhenUsed="1"/>
-    <w:lsdException w:name="TOC Heading" w:semiHidden="1" w:uiPriority="39" w:unhideWhenUsed="1" w:qFormat="1"/>
+    <w:lsdException w:name="Plain Table 1" w:uiPriority="41"/>
+    <w:lsdException w:name="Plain Table 2" w:uiPriority="42"/>
+    <w:lsdException w:name="Plain Table 3" w:uiPriority="43"/>
+    <w:lsdException w:name="Plain Table 4" w:uiPriority="44"/>
+    <w:lsdException w:name="Plain Table 5" w:uiPriority="45"/>
+    <w:lsdException w:name="Grid Table Light" w:uiPriority="40"/>
+    <w:lsdException w:name="Grid Table 1 Light" w:uiPriority="46"/>
+    <w:lsdException w:name="Grid Table 2" w:uiPriority="47"/>
+    <w:lsdException w:name="Grid Table 3" w:uiPriority="48"/>
+    <w:lsdException w:name="Grid Table 4" w:uiPriority="49"/>
+    <w:lsdException w:name="Grid Table 5 Dark" w:uiPriority="50"/>
+    <w:lsdException w:name="Grid Table 6 Colorful" w:uiPriority="51"/>
+    <w:lsdException w:name="Grid Table 7 Colorful" w:uiPriority="52"/>
+    <w:lsdException w:name="Grid Table 1 Light Accent 1" w:uiPriority="46"/>
+    <w:lsdException w:name="Grid Table 2 Accent 1" w:uiPriority="47"/>
+    <w:lsdException w:name="Grid Table 3 Accent 1" w:uiPriority="48"/>
+    <w:lsdException w:name="Grid Table 4 Accent 1" w:uiPriority="49"/>
+    <w:lsdException w:name="Grid Table 5 Dark Accent 1" w:uiPriority="50"/>
+    <w:lsdException w:name="Grid Table 6 Colorful Accent 1" w:uiPriority="51"/>
+    <w:lsdException w:name="Grid Table 7 Colorful Accent 1" w:uiPriority="52"/>
+    <w:lsdException w:name="Grid Table 1 Light Accent 2" w:uiPriority="46"/>
+    <w:lsdException w:name="Grid Table 2 Accent 2" w:uiPriority="47"/>
+    <w:lsdException w:name="Grid Table 3 Accent 2" w:uiPriority="48"/>
+    <w:lsdException w:name="Grid Table 4 Accent 2" w:uiPriority="49"/>
+    <w:lsdException w:name="Grid Table 5 Dark Accent 2" w:uiPriority="50"/>
+    <w:lsdException w:name="Grid Table 6 Colorful Accent 2" w:uiPriority="51"/>
+    <w:lsdException w:name="Grid Table 7 Colorful Accent 2" w:uiPriority="52"/>
+    <w:lsdException w:name="Grid Table 1 Light Accent 3" w:uiPriority="46"/>
+    <w:lsdException w:name="Grid Table 2 Accent 3" w:uiPriority="47"/>
+    <w:lsdException w:name="Grid Table 3 Accent 3" w:uiPriority="48"/>
+    <w:lsdException w:name="Grid Table 4 Accent 3" w:uiPriority="49"/>
+    <w:lsdException w:name="Grid Table 5 Dark Accent 3" w:uiPriority="50"/>
+    <w:lsdException w:name="Grid Table 6 Colorful Accent 3" w:uiPriority="51"/>
+    <w:lsdException w:name="Grid Table 7 Colorful Accent 3" w:uiPriority="52"/>
+    <w:lsdException w:name="Grid Table 1 Light Accent 4" w:uiPriority="46"/>
+    <w:lsdException w:name="Grid Table 2 Accent 4" w:uiPriority="47"/>
+    <w:lsdException w:name="Grid Table 3 Accent 4" w:uiPriority="48"/>
+    <w:lsdException w:name="Grid Table 4 Accent 4" w:uiPriority="49"/>
+    <w:lsdException w:name="Grid Table 5 Dark Accent 4" w:uiPriority="50"/>
+    <w:lsdException w:name="Grid Table 6 Colorful Accent 4" w:uiPriority="51"/>
+    <w:lsdException w:name="Grid Table 7 Colorful Accent 4" w:uiPriority="52"/>
+    <w:lsdException w:name="Grid Table 1 Light Accent 5" w:uiPriority="46"/>
+    <w:lsdException w:name="Grid Table 2 Accent 5" w:uiPriority="47"/>
+    <w:lsdException w:name="Grid Table 3 Accent 5" w:uiPriority="48"/>
+    <w:lsdException w:name="Grid Table 4 Accent 5" w:uiPriority="49"/>
+    <w:lsdException w:name="Grid Table 5 Dark Accent 5" w:uiPriority="50"/>
+    <w:lsdException w:name="Grid Table 6 Colorful Accent 5" w:uiPriority="51"/>
+    <w:lsdException w:name="Grid Table 7 Colorful Accent 5" w:uiPriority="52"/>
+    <w:lsdException w:name="Grid Table 1 Light Accent 6" w:uiPriority="46"/>
+    <w:lsdException w:name="Grid Table 2 Accent 6" w:uiPriority="47"/>
+    <w:lsdException w:name="Grid Table 3 Accent 6" w:uiPriority="48"/>
+    <w:lsdException w:name="Grid Table 4 Accent 6" w:uiPriority="49"/>
+    <w:lsdException w:name="Grid Table 5 Dark Accent 6" w:uiPriority="50"/>
+    <w:lsdException w:name="Grid Table 6 Colorful Accent 6" w:uiPriority="51"/>
+    <w:lsdException w:name="Grid Table 7 Colorful Accent 6" w:uiPriority="52"/>
+    <w:lsdException w:name="List Table 1 Light" w:uiPriority="46"/>
+    <w:lsdException w:name="List Table 2" w:uiPriority="47"/>
+    <w:lsdException w:name="List Table 3" w:uiPriority="48"/>
+    <w:lsdException w:name="List Table 4" w:uiPriority="49"/>
+    <w:lsdException w:name="List Table 5 Dark" w:uiPriority="50"/>
+    <w:lsdException w:name="List Table 6 Colorful" w:uiPriority="51"/>
+    <w:lsdException w:name="List Table 7 Colorful" w:uiPriority="52"/>
+    <w:lsdException w:name="List Table 1 Light Accent 1" w:uiPriority="46"/>
+    <w:lsdException w:name="List Table 2 Accent 1" w:uiPriority="47"/>
+    <w:lsdException w:name="List Table 3 Accent 1" w:uiPriority="48"/>
+    <w:lsdException w:name="List Table 4 Accent 1" w:uiPriority="49"/>
+    <w:lsdException w:name="List Table 5 Dark Accent 1" w:uiPriority="50"/>
+    <w:lsdException w:name="List Table 6 Colorful Accent 1" w:uiPriority="51"/>
+    <w:lsdException w:name="List Table 7 Colorful Accent 1" w:uiPriority="52"/>
+    <w:lsdException w:name="List Table 1 Light Accent 2" w:uiPriority="46"/>
+    <w:lsdException w:name="List Table 2 Accent 2" w:uiPriority="47"/>
+    <w:lsdException w:name="List Table 3 Accent 2" w:uiPriority="48"/>
+    <w:lsdException w:name="List Table 4 Accent 2" w:uiPriority="49"/>
+    <w:lsdException w:name="List Table 5 Dark Accent 2" w:uiPriority="50"/>
+    <w:lsdException w:name="List Table 6 Colorful Accent 2" w:uiPriority="51"/>
+    <w:lsdException w:name="List Table 7 Colorful Accent 2" w:uiPriority="52"/>
+    <w:lsdException w:name="List Table 1 Light Accent 3" w:uiPriority="46"/>
+    <w:lsdException w:name="List Table 2 Accent 3" w:uiPriority="47"/>
+    <w:lsdException w:name="List Table 3 Accent 3" w:uiPriority="48"/>
+    <w:lsdException w:name="List Table 4 Accent 3" w:uiPriority="49"/>
+    <w:lsdException w:name="List Table 5 Dark Accent 3" w:uiPriority="50"/>
+    <w:lsdException w:name="List Table 6 Colorful Accent 3" w:uiPriority="51"/>
+    <w:lsdException w:name="List Table 7 Colorful Accent 3" w:uiPriority="52"/>
+    <w:lsdException w:name="List Table 1 Light Accent 4" w:uiPriority="46"/>
+    <w:lsdException w:name="List Table 2 Accent 4" w:uiPriority="47"/>
+    <w:lsdException w:name="List Table 3 Accent 4" w:uiPriority="48"/>
+    <w:lsdException w:name="List Table 4 Accent 4" w:uiPriority="49"/>
+    <w:lsdException w:name="List Table 5 Dark Accent 4" w:uiPriority="50"/>
+    <w:lsdException w:name="List Table 6 Colorful Accent 4" w:uiPriority="51"/>
+    <w:lsdException w:name="List Table 7 Colorful Accent 4" w:uiPriority="52"/>
+    <w:lsdException w:name="List Table 1 Light Accent 5" w:uiPriority="46"/>
+    <w:lsdException w:name="List Table 2 Accent 5" w:uiPriority="47"/>
+    <w:lsdException w:name="List Table 3 Accent 5" w:uiPriority="48"/>
+    <w:lsdException w:name="List Table 4 Accent 5" w:uiPriority="49"/>
+    <w:lsdException w:name="List Table 5 Dark Accent 5" w:uiPriority="50"/>
+    <w:lsdException w:name="List Table 6 Colorful Accent 5" w:uiPriority="51"/>
+    <w:lsdException w:name="List Table 7 Colorful Accent 5" w:uiPriority="52"/>
+    <w:lsdException w:name="List Table 1 Light Accent 6" w:uiPriority="46"/>
+    <w:lsdException w:name="List Table 2 Accent 6" w:uiPriority="47"/>
+    <w:lsdException w:name="List Table 3 Accent 6" w:uiPriority="48"/>
+    <w:lsdException w:name="List Table 4 Accent 6" w:uiPriority="49"/>
+    <w:lsdException w:name="List Table 5 Dark Accent 6" w:uiPriority="50"/>
+    <w:lsdException w:name="List Table 6 Colorful Accent 6" w:uiPriority="51"/>
+    <w:lsdException w:name="List Table 7 Colorful Accent 6" w:uiPriority="52"/>
   </w:latentStyles>
   <w:style w:type="paragraph" w:default="1" w:styleId="Normal">
     <w:name w:val="Normal"/>
@@ -15547,7 +14513,7 @@
   <a:extraClrSchemeLst/>
   <a:extLst>
     <a:ext uri="{05A4C25C-085E-4340-85A3-A5531E510DB2}">
-      <thm15:themeFamily xmlns:thm15="http://schemas.microsoft.com/office/thememl/2012/main" xmlns="" name="Office Theme" id="{62F939B6-93AF-4DB8-9C6B-D6C7DFDC589F}" vid="{4A3C46E8-61CC-4603-A589-7422A47A8E4A}"/>
+      <thm15:themeFamily xmlns:thm15="http://schemas.microsoft.com/office/thememl/2012/main" name="Office Theme" id="{62F939B6-93AF-4DB8-9C6B-D6C7DFDC589F}" vid="{4A3C46E8-61CC-4603-A589-7422A47A8E4A}"/>
     </a:ext>
   </a:extLst>
 </a:theme>

</xml_diff>